<commit_message>
Final Commit Task 2 Explorative Data Analysis and Visualization
</commit_message>
<xml_diff>
--- a/Yazidi-Sadri_UPS10684018_Explorative_Data_Analysis_And_Visualization_Task_2.docx
+++ b/Yazidi-Sadri_UPS10684018_Explorative_Data_Analysis_And_Visualization_Task_2.docx
@@ -2,6 +2,871 @@
 <file path=word/document.xml><?xml version="1.0" encoding="utf-8"?>
 <w:document xmlns:wpc="http://schemas.microsoft.com/office/word/2010/wordprocessingCanvas" xmlns:cx="http://schemas.microsoft.com/office/drawing/2014/chartex" xmlns:cx1="http://schemas.microsoft.com/office/drawing/2015/9/8/chartex" xmlns:cx2="http://schemas.microsoft.com/office/drawing/2015/10/21/chartex" xmlns:cx3="http://schemas.microsoft.com/office/drawing/2016/5/9/chartex" xmlns:cx4="http://schemas.microsoft.com/office/drawing/2016/5/10/chartex" xmlns:cx5="http://schemas.microsoft.com/office/drawing/2016/5/11/chartex" xmlns:cx6="http://schemas.microsoft.com/office/drawing/2016/5/12/chartex" xmlns:cx7="http://schemas.microsoft.com/office/drawing/2016/5/13/chartex" xmlns:cx8="http://schemas.microsoft.com/office/drawing/2016/5/14/chartex" xmlns:mc="http://schemas.openxmlformats.org/markup-compatibility/2006" xmlns:aink="http://schemas.microsoft.com/office/drawing/2016/ink" xmlns:am3d="http://schemas.microsoft.com/office/drawing/2017/model3d" xmlns:o="urn:schemas-microsoft-com:office:office" xmlns:oel="http://schemas.microsoft.com/office/2019/extlst" xmlns:r="http://schemas.openxmlformats.org/officeDocument/2006/relationships" xmlns:m="http://schemas.openxmlformats.org/officeDocument/2006/math" xmlns:v="urn:schemas-microsoft-com:vml" xmlns:wp14="http://schemas.microsoft.com/office/word/2010/wordprocessingDrawing" xmlns:wp="http://schemas.openxmlformats.org/drawingml/2006/wordprocessingDrawing" xmlns:w10="urn:schemas-microsoft-com:office:word" xmlns:w="http://schemas.openxmlformats.org/wordprocessingml/2006/main" xmlns:w14="http://schemas.microsoft.com/office/word/2010/wordml" xmlns:w15="http://schemas.microsoft.com/office/word/2012/wordml" xmlns:w16cex="http://schemas.microsoft.com/office/word/2018/wordml/cex" xmlns:w16cid="http://schemas.microsoft.com/office/word/2016/wordml/cid" xmlns:w16="http://schemas.microsoft.com/office/word/2018/wordml" xmlns:w16du="http://schemas.microsoft.com/office/word/2023/wordml/word16du" xmlns:w16sdtdh="http://schemas.microsoft.com/office/word/2020/wordml/sdtdatahash" xmlns:w16se="http://schemas.microsoft.com/office/word/2015/wordml/symex" xmlns:wpg="http://schemas.microsoft.com/office/word/2010/wordprocessingGroup" xmlns:wpi="http://schemas.microsoft.com/office/word/2010/wordprocessingInk" xmlns:wne="http://schemas.microsoft.com/office/word/2006/wordml" xmlns:wps="http://schemas.microsoft.com/office/word/2010/wordprocessingShape" mc:Ignorable="w14 w15 w16se w16cid w16 w16cex w16sdtdh w16du wp14">
   <w:body>
+    <w:sdt>
+      <w:sdtPr>
+        <w:id w:val="-1404753927"/>
+        <w:docPartObj>
+          <w:docPartGallery w:val="Cover Pages"/>
+          <w:docPartUnique/>
+        </w:docPartObj>
+      </w:sdtPr>
+      <w:sdtEndPr>
+        <w:rPr>
+          <w:rFonts w:cs="Arial"/>
+          <w:szCs w:val="22"/>
+        </w:rPr>
+      </w:sdtEndPr>
+      <w:sdtContent>
+        <w:p>
+          <w:r>
+            <w:rPr>
+              <w:noProof/>
+            </w:rPr>
+            <mc:AlternateContent>
+              <mc:Choice Requires="wps">
+                <w:drawing>
+                  <wp:anchor distT="0" distB="0" distL="114300" distR="114300" simplePos="0" relativeHeight="251659264" behindDoc="0" locked="0" layoutInCell="1" allowOverlap="1" wp14:anchorId="6DAE40A0" wp14:editId="318FEF06">
+                    <wp:simplePos x="0" y="0"/>
+                    <wp:positionH relativeFrom="margin">
+                      <wp:align>center</wp:align>
+                    </wp:positionH>
+                    <wp:positionV relativeFrom="page">
+                      <wp:posOffset>709134</wp:posOffset>
+                    </wp:positionV>
+                    <wp:extent cx="7315200" cy="3638550"/>
+                    <wp:effectExtent l="0" t="0" r="0" b="5080"/>
+                    <wp:wrapSquare wrapText="bothSides"/>
+                    <wp:docPr id="154" name="Text Box 154"/>
+                    <wp:cNvGraphicFramePr/>
+                    <a:graphic xmlns:a="http://schemas.openxmlformats.org/drawingml/2006/main">
+                      <a:graphicData uri="http://schemas.microsoft.com/office/word/2010/wordprocessingShape">
+                        <wps:wsp>
+                          <wps:cNvSpPr txBox="1"/>
+                          <wps:spPr>
+                            <a:xfrm>
+                              <a:off x="0" y="0"/>
+                              <a:ext cx="7315200" cy="3638550"/>
+                            </a:xfrm>
+                            <a:prstGeom prst="rect">
+                              <a:avLst/>
+                            </a:prstGeom>
+                            <a:noFill/>
+                            <a:ln w="6350">
+                              <a:noFill/>
+                            </a:ln>
+                            <a:effectLst/>
+                          </wps:spPr>
+                          <wps:style>
+                            <a:lnRef idx="0">
+                              <a:schemeClr val="accent1"/>
+                            </a:lnRef>
+                            <a:fillRef idx="0">
+                              <a:schemeClr val="accent1"/>
+                            </a:fillRef>
+                            <a:effectRef idx="0">
+                              <a:schemeClr val="accent1"/>
+                            </a:effectRef>
+                            <a:fontRef idx="minor">
+                              <a:schemeClr val="dk1"/>
+                            </a:fontRef>
+                          </wps:style>
+                          <wps:txbx>
+                            <w:txbxContent>
+                              <w:p>
+                                <w:pPr>
+                                  <w:jc w:val="right"/>
+                                  <w:rPr>
+                                    <w:color w:val="156082" w:themeColor="accent1"/>
+                                    <w:sz w:val="64"/>
+                                    <w:szCs w:val="64"/>
+                                  </w:rPr>
+                                </w:pPr>
+                                <w:sdt>
+                                  <w:sdtPr>
+                                    <w:rPr>
+                                      <w:caps/>
+                                      <w:color w:val="156082" w:themeColor="accent1"/>
+                                      <w:sz w:val="64"/>
+                                      <w:szCs w:val="64"/>
+                                    </w:rPr>
+                                    <w:alias w:val="Title"/>
+                                    <w:tag w:val=""/>
+                                    <w:id w:val="630141079"/>
+                                    <w:dataBinding w:prefixMappings="xmlns:ns0='http://purl.org/dc/elements/1.1/' xmlns:ns1='http://schemas.openxmlformats.org/package/2006/metadata/core-properties' " w:xpath="/ns1:coreProperties[1]/ns0:title[1]" w:storeItemID="{6C3C8BC8-F283-45AE-878A-BAB7291924A1}"/>
+                                    <w:text w:multiLine="1"/>
+                                  </w:sdtPr>
+                                  <w:sdtEndPr>
+                                    <w:rPr>
+                                      <w:caps w:val="0"/>
+                                    </w:rPr>
+                                  </w:sdtEndPr>
+                                  <w:sdtContent>
+                                    <w:r>
+                                      <w:rPr>
+                                        <w:caps/>
+                                        <w:color w:val="156082" w:themeColor="accent1"/>
+                                        <w:sz w:val="64"/>
+                                        <w:szCs w:val="64"/>
+                                      </w:rPr>
+                                      <w:t>Data ANalysis and Visualization</w:t>
+                                    </w:r>
+                                  </w:sdtContent>
+                                </w:sdt>
+                              </w:p>
+                              <w:sdt>
+                                <w:sdtPr>
+                                  <w:rPr>
+                                    <w:color w:val="404040" w:themeColor="text1" w:themeTint="BF"/>
+                                    <w:sz w:val="36"/>
+                                    <w:szCs w:val="36"/>
+                                  </w:rPr>
+                                  <w:alias w:val="Subtitle"/>
+                                  <w:tag w:val=""/>
+                                  <w:id w:val="1759551507"/>
+                                  <w:dataBinding w:prefixMappings="xmlns:ns0='http://purl.org/dc/elements/1.1/' xmlns:ns1='http://schemas.openxmlformats.org/package/2006/metadata/core-properties' " w:xpath="/ns1:coreProperties[1]/ns0:subject[1]" w:storeItemID="{6C3C8BC8-F283-45AE-878A-BAB7291924A1}"/>
+                                  <w:text/>
+                                </w:sdtPr>
+                                <w:sdtContent>
+                                  <w:p>
+                                    <w:pPr>
+                                      <w:jc w:val="right"/>
+                                      <w:rPr>
+                                        <w:smallCaps/>
+                                        <w:color w:val="404040" w:themeColor="text1" w:themeTint="BF"/>
+                                        <w:sz w:val="36"/>
+                                        <w:szCs w:val="36"/>
+                                      </w:rPr>
+                                    </w:pPr>
+                                    <w:r>
+                                      <w:rPr>
+                                        <w:color w:val="404040" w:themeColor="text1" w:themeTint="BF"/>
+                                        <w:sz w:val="36"/>
+                                        <w:szCs w:val="36"/>
+                                      </w:rPr>
+                                      <w:t xml:space="preserve">A </w:t>
+                                    </w:r>
+                                    <w:r>
+                                      <w:rPr>
+                                        <w:color w:val="404040" w:themeColor="text1" w:themeTint="BF"/>
+                                        <w:sz w:val="36"/>
+                                        <w:szCs w:val="36"/>
+                                      </w:rPr>
+                                      <w:t xml:space="preserve">critical </w:t>
+                                    </w:r>
+                                    <w:r>
+                                      <w:rPr>
+                                        <w:color w:val="404040" w:themeColor="text1" w:themeTint="BF"/>
+                                        <w:sz w:val="36"/>
+                                        <w:szCs w:val="36"/>
+                                      </w:rPr>
+                                      <w:t xml:space="preserve">look on </w:t>
+                                    </w:r>
+                                    <w:r>
+                                      <w:rPr>
+                                        <w:color w:val="404040" w:themeColor="text1" w:themeTint="BF"/>
+                                        <w:sz w:val="36"/>
+                                        <w:szCs w:val="36"/>
+                                      </w:rPr>
+                                      <w:t>the Covid-19 visualizations</w:t>
+                                    </w:r>
+                                  </w:p>
+                                </w:sdtContent>
+                              </w:sdt>
+                            </w:txbxContent>
+                          </wps:txbx>
+                          <wps:bodyPr rot="0" spcFirstLastPara="0" vertOverflow="overflow" horzOverflow="overflow" vert="horz" wrap="square" lIns="1600200" tIns="0" rIns="685800" bIns="0" numCol="1" spcCol="0" rtlCol="0" fromWordArt="0" anchor="b" anchorCtr="0" forceAA="0" compatLnSpc="1">
+                            <a:prstTxWarp prst="textNoShape">
+                              <a:avLst/>
+                            </a:prstTxWarp>
+                            <a:noAutofit/>
+                          </wps:bodyPr>
+                        </wps:wsp>
+                      </a:graphicData>
+                    </a:graphic>
+                    <wp14:sizeRelH relativeFrom="page">
+                      <wp14:pctWidth>94100</wp14:pctWidth>
+                    </wp14:sizeRelH>
+                    <wp14:sizeRelV relativeFrom="page">
+                      <wp14:pctHeight>36300</wp14:pctHeight>
+                    </wp14:sizeRelV>
+                  </wp:anchor>
+                </w:drawing>
+              </mc:Choice>
+              <mc:Fallback>
+                <w:pict>
+                  <v:shapetype w14:anchorId="6DAE40A0" id="_x0000_t202" coordsize="21600,21600" o:spt="202" path="m,l,21600r21600,l21600,xe">
+                    <v:stroke joinstyle="miter"/>
+                    <v:path gradientshapeok="t" o:connecttype="rect"/>
+                  </v:shapetype>
+                  <v:shape id="Text Box 154" o:spid="_x0000_s1026" type="#_x0000_t202" style="position:absolute;left:0;text-align:left;margin-left:0;margin-top:55.85pt;width:8in;height:286.5pt;z-index:251659264;visibility:visible;mso-wrap-style:square;mso-width-percent:941;mso-height-percent:363;mso-wrap-distance-left:9pt;mso-wrap-distance-top:0;mso-wrap-distance-right:9pt;mso-wrap-distance-bottom:0;mso-position-horizontal:center;mso-position-horizontal-relative:margin;mso-position-vertical:absolute;mso-position-vertical-relative:page;mso-width-percent:941;mso-height-percent:363;mso-width-relative:page;mso-height-relative:page;v-text-anchor:bottom" o:gfxdata="UEsDBBQABgAIAAAAIQC2gziS/gAAAOEBAAATAAAAW0NvbnRlbnRfVHlwZXNdLnhtbJSRQU7DMBBF&#10;90jcwfIWJU67QAgl6YK0S0CoHGBkTxKLZGx5TGhvj5O2G0SRWNoz/78nu9wcxkFMGNg6quQqL6RA&#10;0s5Y6ir5vt9lD1JwBDIwOMJKHpHlpr69KfdHjyxSmriSfYz+USnWPY7AufNIadK6MEJMx9ApD/oD&#10;OlTrorhX2lFEilmcO2RdNtjC5xDF9pCuTyYBB5bi6bQ4syoJ3g9WQ0ymaiLzg5KdCXlKLjvcW893&#10;SUOqXwnz5DrgnHtJTxOsQfEKIT7DmDSUCaxw7Rqn8787ZsmRM9e2VmPeBN4uqYvTtW7jvijg9N/y&#10;JsXecLq0q+WD6m8AAAD//wMAUEsDBBQABgAIAAAAIQA4/SH/1gAAAJQBAAALAAAAX3JlbHMvLnJl&#10;bHOkkMFqwzAMhu+DvYPRfXGawxijTi+j0GvpHsDYimMaW0Yy2fr2M4PBMnrbUb/Q94l/f/hMi1qR&#10;JVI2sOt6UJgd+ZiDgffL8ekFlFSbvV0oo4EbChzGx4f9GRdb25HMsYhqlCwG5lrLq9biZkxWOiqY&#10;22YiTra2kYMu1l1tQD30/bPm3wwYN0x18gb45AdQl1tp5j/sFB2T0FQ7R0nTNEV3j6o9feQzro1i&#10;OWA14Fm+Q8a1a8+Bvu/d/dMb2JY5uiPbhG/ktn4cqGU/er3pcvwCAAD//wMAUEsDBBQABgAIAAAA&#10;IQAQh0UKagIAADkFAAAOAAAAZHJzL2Uyb0RvYy54bWysVE1v2zAMvQ/YfxB0X5w0SBYYdYqsRYYB&#10;RVssHXpWZKkxJouaxMTOfv0o2U66bpcOu8g0SfHj8VGXV21t2EH5UIEt+GQ05kxZCWVlnwv+7XH9&#10;YcFZQGFLYcCqgh9V4FfL9+8uG5erC9iBKZVnFMSGvHEF3yG6PMuC3KlahBE4ZcmowdcC6dc/Z6UX&#10;DUWvTXYxHs+zBnzpPEgVAmlvOiNfpvhaK4n3WgeFzBScasN0+nRu45ktL0X+7IXbVbIvQ/xDFbWo&#10;LCU9hboRKNjeV3+EqivpIYDGkYQ6A60rqVIP1M1k/KqbzU44lXohcII7wRT+X1h5d9i4B8+w/QQt&#10;DTAC0riQB1LGflrt6/ilShnZCcLjCTbVIpOk/DidzGgWnEmyTefTxWyWgM3O150P+FlBzaJQcE9z&#10;SXCJw21ASkmug0vMZmFdGZNmYyxrCj6fUsjfLHTD2KhRacp9mHPpScKjUdHH2K9Ks6pMHURF4pe6&#10;Np4dBDFDSKkspuZTXPKOXpqKeMvF3v9c1Vsud30MmcHi6XJdWfCp+1dll9+HknXnT0C+6DuK2G7b&#10;fqRbKI80aQ/dEgQn1xVN41YEfBCeWE8TpE3Gezq0AUIdeomzHfiff9NHfyIjWTlraIsKHn7shVec&#10;mS+WaDqZj8eJGph+KYNPwnwxW0TGbAe13dfXQJOY0HPhZBKjM5pB1B7qJ9r1VUxIJmElpS34dhCv&#10;sVtreiukWq2SE+2YE3hrN07G0HEwkWaP7ZPwruciEo3vYFg1kb+iZOcbb1pY7RF0lfgase0A7TGn&#10;/Uw07t+S+AC8/E9e5xdv+QsAAP//AwBQSwMEFAAGAAgAAAAhADS2wCTgAAAACQEAAA8AAABkcnMv&#10;ZG93bnJldi54bWxMj81OwzAQhO+V+g7WInFrnRSaRiFOVSFxqUDqH3B14yWJGq+j2G0DT8/2BMed&#10;Gc1+ky8H24oL9r5xpCCeRiCQSmcaqhQc9i+TFIQPmoxuHaGCb/SwLMajXGfGXWmLl12oBJeQz7SC&#10;OoQuk9KXNVrtp65DYu/L9VYHPvtKml5fudy2chZFibS6If5Q6w6fayxPu7NV4D8O6eZtvl6vPl8j&#10;v3lPfh5Ss1fq/m5YPYEIOIS/MNzwGR0KZjq6MxkvWgU8JLAaxwsQNzuez1g6KkjSxwXIIpf/FxS/&#10;AAAA//8DAFBLAQItABQABgAIAAAAIQC2gziS/gAAAOEBAAATAAAAAAAAAAAAAAAAAAAAAABbQ29u&#10;dGVudF9UeXBlc10ueG1sUEsBAi0AFAAGAAgAAAAhADj9If/WAAAAlAEAAAsAAAAAAAAAAAAAAAAA&#10;LwEAAF9yZWxzLy5yZWxzUEsBAi0AFAAGAAgAAAAhABCHRQpqAgAAOQUAAA4AAAAAAAAAAAAAAAAA&#10;LgIAAGRycy9lMm9Eb2MueG1sUEsBAi0AFAAGAAgAAAAhADS2wCTgAAAACQEAAA8AAAAAAAAAAAAA&#10;AAAAxAQAAGRycy9kb3ducmV2LnhtbFBLBQYAAAAABAAEAPMAAADRBQAAAAA=&#10;" filled="f" stroked="f" strokeweight=".5pt">
+                    <v:textbox inset="126pt,0,54pt,0">
+                      <w:txbxContent>
+                        <w:p>
+                          <w:pPr>
+                            <w:jc w:val="right"/>
+                            <w:rPr>
+                              <w:color w:val="156082" w:themeColor="accent1"/>
+                              <w:sz w:val="64"/>
+                              <w:szCs w:val="64"/>
+                            </w:rPr>
+                          </w:pPr>
+                          <w:sdt>
+                            <w:sdtPr>
+                              <w:rPr>
+                                <w:caps/>
+                                <w:color w:val="156082" w:themeColor="accent1"/>
+                                <w:sz w:val="64"/>
+                                <w:szCs w:val="64"/>
+                              </w:rPr>
+                              <w:alias w:val="Title"/>
+                              <w:tag w:val=""/>
+                              <w:id w:val="630141079"/>
+                              <w:dataBinding w:prefixMappings="xmlns:ns0='http://purl.org/dc/elements/1.1/' xmlns:ns1='http://schemas.openxmlformats.org/package/2006/metadata/core-properties' " w:xpath="/ns1:coreProperties[1]/ns0:title[1]" w:storeItemID="{6C3C8BC8-F283-45AE-878A-BAB7291924A1}"/>
+                              <w:text w:multiLine="1"/>
+                            </w:sdtPr>
+                            <w:sdtEndPr>
+                              <w:rPr>
+                                <w:caps w:val="0"/>
+                              </w:rPr>
+                            </w:sdtEndPr>
+                            <w:sdtContent>
+                              <w:r>
+                                <w:rPr>
+                                  <w:caps/>
+                                  <w:color w:val="156082" w:themeColor="accent1"/>
+                                  <w:sz w:val="64"/>
+                                  <w:szCs w:val="64"/>
+                                </w:rPr>
+                                <w:t>Data ANalysis and Visualization</w:t>
+                              </w:r>
+                            </w:sdtContent>
+                          </w:sdt>
+                        </w:p>
+                        <w:sdt>
+                          <w:sdtPr>
+                            <w:rPr>
+                              <w:color w:val="404040" w:themeColor="text1" w:themeTint="BF"/>
+                              <w:sz w:val="36"/>
+                              <w:szCs w:val="36"/>
+                            </w:rPr>
+                            <w:alias w:val="Subtitle"/>
+                            <w:tag w:val=""/>
+                            <w:id w:val="1759551507"/>
+                            <w:dataBinding w:prefixMappings="xmlns:ns0='http://purl.org/dc/elements/1.1/' xmlns:ns1='http://schemas.openxmlformats.org/package/2006/metadata/core-properties' " w:xpath="/ns1:coreProperties[1]/ns0:subject[1]" w:storeItemID="{6C3C8BC8-F283-45AE-878A-BAB7291924A1}"/>
+                            <w:text/>
+                          </w:sdtPr>
+                          <w:sdtContent>
+                            <w:p>
+                              <w:pPr>
+                                <w:jc w:val="right"/>
+                                <w:rPr>
+                                  <w:smallCaps/>
+                                  <w:color w:val="404040" w:themeColor="text1" w:themeTint="BF"/>
+                                  <w:sz w:val="36"/>
+                                  <w:szCs w:val="36"/>
+                                </w:rPr>
+                              </w:pPr>
+                              <w:r>
+                                <w:rPr>
+                                  <w:color w:val="404040" w:themeColor="text1" w:themeTint="BF"/>
+                                  <w:sz w:val="36"/>
+                                  <w:szCs w:val="36"/>
+                                </w:rPr>
+                                <w:t xml:space="preserve">A </w:t>
+                              </w:r>
+                              <w:r>
+                                <w:rPr>
+                                  <w:color w:val="404040" w:themeColor="text1" w:themeTint="BF"/>
+                                  <w:sz w:val="36"/>
+                                  <w:szCs w:val="36"/>
+                                </w:rPr>
+                                <w:t xml:space="preserve">critical </w:t>
+                              </w:r>
+                              <w:r>
+                                <w:rPr>
+                                  <w:color w:val="404040" w:themeColor="text1" w:themeTint="BF"/>
+                                  <w:sz w:val="36"/>
+                                  <w:szCs w:val="36"/>
+                                </w:rPr>
+                                <w:t xml:space="preserve">look on </w:t>
+                              </w:r>
+                              <w:r>
+                                <w:rPr>
+                                  <w:color w:val="404040" w:themeColor="text1" w:themeTint="BF"/>
+                                  <w:sz w:val="36"/>
+                                  <w:szCs w:val="36"/>
+                                </w:rPr>
+                                <w:t>the Covid-19 visualizations</w:t>
+                              </w:r>
+                            </w:p>
+                          </w:sdtContent>
+                        </w:sdt>
+                      </w:txbxContent>
+                    </v:textbox>
+                    <w10:wrap type="square" anchorx="margin" anchory="page"/>
+                  </v:shape>
+                </w:pict>
+              </mc:Fallback>
+            </mc:AlternateContent>
+          </w:r>
+          <w:r>
+            <w:rPr>
+              <w:noProof/>
+            </w:rPr>
+            <mc:AlternateContent>
+              <mc:Choice Requires="wpg">
+                <w:drawing>
+                  <wp:anchor distT="0" distB="0" distL="114300" distR="114300" simplePos="0" relativeHeight="251662336" behindDoc="0" locked="0" layoutInCell="1" allowOverlap="1" wp14:anchorId="03FDB561" wp14:editId="37240D86">
+                    <wp:simplePos x="0" y="0"/>
+                    <wp:positionH relativeFrom="page">
+                      <wp:align>center</wp:align>
+                    </wp:positionH>
+                    <mc:AlternateContent>
+                      <mc:Choice Requires="wp14">
+                        <wp:positionV relativeFrom="page">
+                          <wp14:pctPosVOffset>2300</wp14:pctPosVOffset>
+                        </wp:positionV>
+                      </mc:Choice>
+                      <mc:Fallback>
+                        <wp:positionV relativeFrom="page">
+                          <wp:posOffset>245745</wp:posOffset>
+                        </wp:positionV>
+                      </mc:Fallback>
+                    </mc:AlternateContent>
+                    <wp:extent cx="7315200" cy="1215391"/>
+                    <wp:effectExtent l="0" t="0" r="1270" b="1905"/>
+                    <wp:wrapNone/>
+                    <wp:docPr id="149" name="Group 149"/>
+                    <wp:cNvGraphicFramePr/>
+                    <a:graphic xmlns:a="http://schemas.openxmlformats.org/drawingml/2006/main">
+                      <a:graphicData uri="http://schemas.microsoft.com/office/word/2010/wordprocessingGroup">
+                        <wpg:wgp>
+                          <wpg:cNvGrpSpPr/>
+                          <wpg:grpSpPr>
+                            <a:xfrm>
+                              <a:off x="0" y="0"/>
+                              <a:ext cx="7315200" cy="1215391"/>
+                              <a:chOff x="0" y="-1"/>
+                              <a:chExt cx="7315200" cy="1216153"/>
+                            </a:xfrm>
+                          </wpg:grpSpPr>
+                          <wps:wsp>
+                            <wps:cNvPr id="150" name="Rectangle 51"/>
+                            <wps:cNvSpPr/>
+                            <wps:spPr>
+                              <a:xfrm>
+                                <a:off x="0" y="-1"/>
+                                <a:ext cx="7315200" cy="1130373"/>
+                              </a:xfrm>
+                              <a:custGeom>
+                                <a:avLst/>
+                                <a:gdLst>
+                                  <a:gd name="connsiteX0" fmla="*/ 0 w 7312660"/>
+                                  <a:gd name="connsiteY0" fmla="*/ 0 h 1215390"/>
+                                  <a:gd name="connsiteX1" fmla="*/ 7312660 w 7312660"/>
+                                  <a:gd name="connsiteY1" fmla="*/ 0 h 1215390"/>
+                                  <a:gd name="connsiteX2" fmla="*/ 7312660 w 7312660"/>
+                                  <a:gd name="connsiteY2" fmla="*/ 1215390 h 1215390"/>
+                                  <a:gd name="connsiteX3" fmla="*/ 0 w 7312660"/>
+                                  <a:gd name="connsiteY3" fmla="*/ 1215390 h 1215390"/>
+                                  <a:gd name="connsiteX4" fmla="*/ 0 w 7312660"/>
+                                  <a:gd name="connsiteY4" fmla="*/ 0 h 1215390"/>
+                                  <a:gd name="connsiteX0" fmla="*/ 0 w 7312660"/>
+                                  <a:gd name="connsiteY0" fmla="*/ 0 h 1215390"/>
+                                  <a:gd name="connsiteX1" fmla="*/ 7312660 w 7312660"/>
+                                  <a:gd name="connsiteY1" fmla="*/ 0 h 1215390"/>
+                                  <a:gd name="connsiteX2" fmla="*/ 7312660 w 7312660"/>
+                                  <a:gd name="connsiteY2" fmla="*/ 1215390 h 1215390"/>
+                                  <a:gd name="connsiteX3" fmla="*/ 3667125 w 7312660"/>
+                                  <a:gd name="connsiteY3" fmla="*/ 1209675 h 1215390"/>
+                                  <a:gd name="connsiteX4" fmla="*/ 0 w 7312660"/>
+                                  <a:gd name="connsiteY4" fmla="*/ 1215390 h 1215390"/>
+                                  <a:gd name="connsiteX5" fmla="*/ 0 w 7312660"/>
+                                  <a:gd name="connsiteY5" fmla="*/ 0 h 1215390"/>
+                                  <a:gd name="connsiteX0" fmla="*/ 0 w 7312660"/>
+                                  <a:gd name="connsiteY0" fmla="*/ 0 h 1215390"/>
+                                  <a:gd name="connsiteX1" fmla="*/ 7312660 w 7312660"/>
+                                  <a:gd name="connsiteY1" fmla="*/ 0 h 1215390"/>
+                                  <a:gd name="connsiteX2" fmla="*/ 7312660 w 7312660"/>
+                                  <a:gd name="connsiteY2" fmla="*/ 1215390 h 1215390"/>
+                                  <a:gd name="connsiteX3" fmla="*/ 3619500 w 7312660"/>
+                                  <a:gd name="connsiteY3" fmla="*/ 733425 h 1215390"/>
+                                  <a:gd name="connsiteX4" fmla="*/ 0 w 7312660"/>
+                                  <a:gd name="connsiteY4" fmla="*/ 1215390 h 1215390"/>
+                                  <a:gd name="connsiteX5" fmla="*/ 0 w 7312660"/>
+                                  <a:gd name="connsiteY5" fmla="*/ 0 h 1215390"/>
+                                  <a:gd name="connsiteX0" fmla="*/ 0 w 7312660"/>
+                                  <a:gd name="connsiteY0" fmla="*/ 0 h 1215390"/>
+                                  <a:gd name="connsiteX1" fmla="*/ 7312660 w 7312660"/>
+                                  <a:gd name="connsiteY1" fmla="*/ 0 h 1215390"/>
+                                  <a:gd name="connsiteX2" fmla="*/ 7312660 w 7312660"/>
+                                  <a:gd name="connsiteY2" fmla="*/ 1129665 h 1215390"/>
+                                  <a:gd name="connsiteX3" fmla="*/ 3619500 w 7312660"/>
+                                  <a:gd name="connsiteY3" fmla="*/ 733425 h 1215390"/>
+                                  <a:gd name="connsiteX4" fmla="*/ 0 w 7312660"/>
+                                  <a:gd name="connsiteY4" fmla="*/ 1215390 h 1215390"/>
+                                  <a:gd name="connsiteX5" fmla="*/ 0 w 7312660"/>
+                                  <a:gd name="connsiteY5" fmla="*/ 0 h 1215390"/>
+                                  <a:gd name="connsiteX0" fmla="*/ 9525 w 7322185"/>
+                                  <a:gd name="connsiteY0" fmla="*/ 0 h 1129665"/>
+                                  <a:gd name="connsiteX1" fmla="*/ 7322185 w 7322185"/>
+                                  <a:gd name="connsiteY1" fmla="*/ 0 h 1129665"/>
+                                  <a:gd name="connsiteX2" fmla="*/ 7322185 w 7322185"/>
+                                  <a:gd name="connsiteY2" fmla="*/ 1129665 h 1129665"/>
+                                  <a:gd name="connsiteX3" fmla="*/ 3629025 w 7322185"/>
+                                  <a:gd name="connsiteY3" fmla="*/ 733425 h 1129665"/>
+                                  <a:gd name="connsiteX4" fmla="*/ 0 w 7322185"/>
+                                  <a:gd name="connsiteY4" fmla="*/ 1091565 h 1129665"/>
+                                  <a:gd name="connsiteX5" fmla="*/ 9525 w 7322185"/>
+                                  <a:gd name="connsiteY5" fmla="*/ 0 h 1129665"/>
+                                  <a:gd name="connsiteX0" fmla="*/ 0 w 7312660"/>
+                                  <a:gd name="connsiteY0" fmla="*/ 0 h 1129665"/>
+                                  <a:gd name="connsiteX1" fmla="*/ 7312660 w 7312660"/>
+                                  <a:gd name="connsiteY1" fmla="*/ 0 h 1129665"/>
+                                  <a:gd name="connsiteX2" fmla="*/ 7312660 w 7312660"/>
+                                  <a:gd name="connsiteY2" fmla="*/ 1129665 h 1129665"/>
+                                  <a:gd name="connsiteX3" fmla="*/ 3619500 w 7312660"/>
+                                  <a:gd name="connsiteY3" fmla="*/ 733425 h 1129665"/>
+                                  <a:gd name="connsiteX4" fmla="*/ 0 w 7312660"/>
+                                  <a:gd name="connsiteY4" fmla="*/ 1091565 h 1129665"/>
+                                  <a:gd name="connsiteX5" fmla="*/ 0 w 7312660"/>
+                                  <a:gd name="connsiteY5" fmla="*/ 0 h 1129665"/>
+                                </a:gdLst>
+                                <a:ahLst/>
+                                <a:cxnLst>
+                                  <a:cxn ang="0">
+                                    <a:pos x="connsiteX0" y="connsiteY0"/>
+                                  </a:cxn>
+                                  <a:cxn ang="0">
+                                    <a:pos x="connsiteX1" y="connsiteY1"/>
+                                  </a:cxn>
+                                  <a:cxn ang="0">
+                                    <a:pos x="connsiteX2" y="connsiteY2"/>
+                                  </a:cxn>
+                                  <a:cxn ang="0">
+                                    <a:pos x="connsiteX3" y="connsiteY3"/>
+                                  </a:cxn>
+                                  <a:cxn ang="0">
+                                    <a:pos x="connsiteX4" y="connsiteY4"/>
+                                  </a:cxn>
+                                  <a:cxn ang="0">
+                                    <a:pos x="connsiteX5" y="connsiteY5"/>
+                                  </a:cxn>
+                                </a:cxnLst>
+                                <a:rect l="l" t="t" r="r" b="b"/>
+                                <a:pathLst>
+                                  <a:path w="7312660" h="1129665">
+                                    <a:moveTo>
+                                      <a:pt x="0" y="0"/>
+                                    </a:moveTo>
+                                    <a:lnTo>
+                                      <a:pt x="7312660" y="0"/>
+                                    </a:lnTo>
+                                    <a:lnTo>
+                                      <a:pt x="7312660" y="1129665"/>
+                                    </a:lnTo>
+                                    <a:lnTo>
+                                      <a:pt x="3619500" y="733425"/>
+                                    </a:lnTo>
+                                    <a:lnTo>
+                                      <a:pt x="0" y="1091565"/>
+                                    </a:lnTo>
+                                    <a:lnTo>
+                                      <a:pt x="0" y="0"/>
+                                    </a:lnTo>
+                                    <a:close/>
+                                  </a:path>
+                                </a:pathLst>
+                              </a:custGeom>
+                              <a:ln>
+                                <a:noFill/>
+                              </a:ln>
+                            </wps:spPr>
+                            <wps:style>
+                              <a:lnRef idx="2">
+                                <a:schemeClr val="accent1">
+                                  <a:shade val="50000"/>
+                                </a:schemeClr>
+                              </a:lnRef>
+                              <a:fillRef idx="1">
+                                <a:schemeClr val="accent1"/>
+                              </a:fillRef>
+                              <a:effectRef idx="0">
+                                <a:schemeClr val="accent1"/>
+                              </a:effectRef>
+                              <a:fontRef idx="minor">
+                                <a:schemeClr val="lt1"/>
+                              </a:fontRef>
+                            </wps:style>
+                            <wps:bodyPr rot="0" spcFirstLastPara="0" vertOverflow="overflow" horzOverflow="overflow" vert="horz" wrap="square" lIns="91440" tIns="45720" rIns="91440" bIns="45720" numCol="1" spcCol="0" rtlCol="0" fromWordArt="0" anchor="ctr" anchorCtr="0" forceAA="0" compatLnSpc="1">
+                              <a:prstTxWarp prst="textNoShape">
+                                <a:avLst/>
+                              </a:prstTxWarp>
+                              <a:noAutofit/>
+                            </wps:bodyPr>
+                          </wps:wsp>
+                          <wps:wsp>
+                            <wps:cNvPr id="151" name="Rectangle 151"/>
+                            <wps:cNvSpPr/>
+                            <wps:spPr>
+                              <a:xfrm>
+                                <a:off x="0" y="0"/>
+                                <a:ext cx="7315200" cy="1216152"/>
+                              </a:xfrm>
+                              <a:prstGeom prst="rect">
+                                <a:avLst/>
+                              </a:prstGeom>
+                              <a:blipFill>
+                                <a:blip r:embed="rId8"/>
+                                <a:stretch>
+                                  <a:fillRect r="-7574"/>
+                                </a:stretch>
+                              </a:blipFill>
+                              <a:ln>
+                                <a:noFill/>
+                              </a:ln>
+                            </wps:spPr>
+                            <wps:style>
+                              <a:lnRef idx="2">
+                                <a:schemeClr val="accent1">
+                                  <a:shade val="50000"/>
+                                </a:schemeClr>
+                              </a:lnRef>
+                              <a:fillRef idx="1">
+                                <a:schemeClr val="accent1"/>
+                              </a:fillRef>
+                              <a:effectRef idx="0">
+                                <a:schemeClr val="accent1"/>
+                              </a:effectRef>
+                              <a:fontRef idx="minor">
+                                <a:schemeClr val="lt1"/>
+                              </a:fontRef>
+                            </wps:style>
+                            <wps:bodyPr rot="0" spcFirstLastPara="0" vertOverflow="overflow" horzOverflow="overflow" vert="horz" wrap="square" lIns="91440" tIns="45720" rIns="91440" bIns="45720" numCol="1" spcCol="0" rtlCol="0" fromWordArt="0" anchor="ctr" anchorCtr="0" forceAA="0" compatLnSpc="1">
+                              <a:prstTxWarp prst="textNoShape">
+                                <a:avLst/>
+                              </a:prstTxWarp>
+                              <a:noAutofit/>
+                            </wps:bodyPr>
+                          </wps:wsp>
+                        </wpg:wgp>
+                      </a:graphicData>
+                    </a:graphic>
+                    <wp14:sizeRelH relativeFrom="page">
+                      <wp14:pctWidth>94100</wp14:pctWidth>
+                    </wp14:sizeRelH>
+                    <wp14:sizeRelV relativeFrom="page">
+                      <wp14:pctHeight>12100</wp14:pctHeight>
+                    </wp14:sizeRelV>
+                  </wp:anchor>
+                </w:drawing>
+              </mc:Choice>
+              <mc:Fallback>
+                <w:pict>
+                  <v:group w14:anchorId="459DFD20" id="Group 149" o:spid="_x0000_s1026" style="position:absolute;margin-left:0;margin-top:0;width:8in;height:95.7pt;z-index:251662336;mso-width-percent:941;mso-height-percent:121;mso-top-percent:23;mso-position-horizontal:center;mso-position-horizontal-relative:page;mso-position-vertical-relative:page;mso-width-percent:941;mso-height-percent:121;mso-top-percent:23" coordorigin="" coordsize="73152,12161" o:gfxdata="UEsDBBQABgAIAAAAIQCxgme2CgEAABMCAAATAAAAW0NvbnRlbnRfVHlwZXNdLnhtbJSRwU7DMAyG&#10;70i8Q5QralN2QAit3YGOIyA0HiBK3DaicaI4lO3tSbpNgokh7Rjb3+8vyXK1tSObIJBxWPPbsuIM&#10;UDltsK/5++apuOeMokQtR4dQ8x0QXzXXV8vNzgOxRCPVfIjRPwhBagArqXQeMHU6F6yM6Rh64aX6&#10;kD2IRVXdCeUwAsYi5gzeLFvo5OcY2XqbynsTjz1nj/u5vKrmxmY+18WfRICRThDp/WiUjOluYkJ9&#10;4lUcnMpEzjM0GE83SfzMhtz57fRzwYF7SY8ZjAb2KkN8ljaZCx1IwMK1TpX/Z2RJS4XrOqOgbAOt&#10;Z+rodC5buy8MMF0a3ibsDaZjupi/tPkGAAD//wMAUEsDBBQABgAIAAAAIQA4/SH/1gAAAJQBAAAL&#10;AAAAX3JlbHMvLnJlbHOkkMFqwzAMhu+DvYPRfXGawxijTi+j0GvpHsDYimMaW0Yy2fr2M4PBMnrb&#10;Ub/Q94l/f/hMi1qRJVI2sOt6UJgd+ZiDgffL8ekFlFSbvV0oo4EbChzGx4f9GRdb25HMsYhqlCwG&#10;5lrLq9biZkxWOiqY22YiTra2kYMu1l1tQD30/bPm3wwYN0x18gb45AdQl1tp5j/sFB2T0FQ7R0nT&#10;NEV3j6o9feQzro1iOWA14Fm+Q8a1a8+Bvu/d/dMb2JY5uiPbhG/ktn4cqGU/er3pcvwCAAD//wMA&#10;UEsDBBQABgAIAAAAIQAKh+aMgwUAAH4bAAAOAAAAZHJzL2Uyb0RvYy54bWzsWdFu4jgUfV9p/8HK&#10;40otJBAYUOmoarfVSKOZatrVzDy6wYFISZy1TWnn6/fYjoOhBVIqjbQSL+DE9/ra555cxydnH5+K&#10;nDwyITNeToLwtBsQViZ8mpWzSfDP/fXJh4BIRcspzXnJJsEzk8HH8z//OFtWYxbxOc+nTBAMUsrx&#10;spoEc6WqcacjkzkrqDzlFSvRmXJRUIVLMetMBV1i9CLvRN3uoLPkYloJnjApcffKdgbnZvw0ZYn6&#10;mqaSKZJPAsxNmV9hfh/0b+f8jI5nglbzLKmnQQ+YRUGzEkGboa6oomQhshdDFVkiuOSpOk140eFp&#10;miXMrAGrCbsbq7kRfFGZtczGy1nVwARoN3A6eNjky+ONqO6qWwEkltUMWJgrvZanVBT6H7MkTway&#10;5wYy9qRIgpvDXhgjDwFJ0BdGYdwbhRbUZA7kV34nze2/t7gO4KxdOy5yZ20+ywoMkSsQ5PtAuJvT&#10;ihls5Rgg3AqSTbGCGEspaQGmfgN3aDnLGYnN1HV8GDZQybEEaltxcut9Haiw1+0N11dLx8lCqhvG&#10;Deb08bNUlpxTtAy1pvXMEl6WMlPsB+aaFjn4+leHdMmSIBnRYOBIvWn+c918Tmy6tpn/CL3R65H3&#10;x/CdumRvjOiQGL5TvYb9kXpepBZY+eatY/TfFmPdfC9W6+k7ZhulZit3/fT1BoNhGMX7ues7hVF3&#10;NBjG+3m1nsS9WfHNW/Mqfhuv1s2PvHq1eP58dxXpDcJR3H1jLRn2en1wcW9SfJ60COGbH2lVv9W9&#10;2AB/++YURqPBoEW2/cpzpJV+idxa2f1dcBTXZT2Kwg/xtqz7HuaVxGZli/nGa48Z2WwdO2O8YNbu&#10;GH7tGfZaxvCdwhWzdkdaZ1Y06rZBzHdaFazdgfwKZAvWTsB887A7CmP7mOyO4W9s7XLve7TI/TpV&#10;9m7m6+ao6bun75Pk8Bfq3TF8krSO4TsdyKx3bYW7l+RT5a1b4SHMahFjB61wep25Exudu0Nc8lTW&#10;pzi0CI6V+iCt30sqLvUZ2T/S4SDtLnFkswdieGnrPc4gmO9sjq2YTztnkMB3jt4UGRXDd3Yn23aR&#10;kWDfuf+myEiF72x2Abdm+18DL3Ce1ypQblQgFRCoQCIgUIEe7FZQUaXzZbKCJlkadcMcqMkc0kDN&#10;Ut1f8Ed2z42lWkkcLlmr3rz0rdzxXE/Y2ToL91+Z8XxLF9cSwdm5f2tfvzMYKGzBrjF0Zu7fmqNu&#10;YQp12W1huTnZJOeS2flo0Ixk06CnQfeEjNwQt+TXWZ67JcBBqylWPzEt9ZwzDWdefmMplBg8EpF5&#10;PowQyC5zQR4pkkeThJUqtF1zOmX2Nl7DoUHZ4RsPMy0zoB45Rfxm7HoALTK+HNsOU9trV2Z0xMbZ&#10;PrhNmPWJWefGw0TmpWqci6zk4rWV5VhVHdnaO5AsNBqlBz59hk4luFUxZZVcZ0Kqz1SqWyogAyGv&#10;kGLVV/ykOQd/QVPTCsici1+v3df2ENLQG5AlZNBJIP9dUMECkn8qIbGNwn4fwypz0Y+HES6E3/Pg&#10;95SL4pIjTShEmJ1panuVu2YqePEdiu2FjoouWiaIjYKn8Cjai0uFa3RB803YxYVpQysFvz6Xd1Wi&#10;B9eoVlj5/dN3Kiqim5NAQWn7wp2sR8dOQQMfV7bas+QXC8XTTMtrhocW1/oCEqMWQn+L1giYNrXG&#10;8CCx0XAfRN2urLpy7jRdDYnWGmvwdHE0sG6g5uTIhzyr9BOs8dPtWopGpjaE6FcEeytyX/FkUeDZ&#10;taq9YDlV+GQg51klwZAxKx7YFAX507TWiaUSTCWoLe7RRfVGuJNhPHQbRGOCFPsTPJac9Fhy/m8l&#10;x3zswEces2vVH6T0VyT/2pSo1Wez8/8AAAD//wMAUEsDBAoAAAAAAAAAIQCbGxQRaGQAAGhkAAAU&#10;AAAAZHJzL21lZGlhL2ltYWdlMS5wbmeJUE5HDQoaCgAAAA1JSERSAAAJYAAAAY8IBgAAANiw614A&#10;AAAJcEhZcwAALiMAAC4jAXilP3YAAAAZdEVYdFNvZnR3YXJlAEFkb2JlIEltYWdlUmVhZHlxyWU8&#10;AABj9UlEQVR42uzd7W4baXou6iqSoqgv2pHt7XHPeCPBQmaA9WMBC1j5GSQnsPMnQA5hHcA+q5xA&#10;jmNj/91BJhPPtNttSZYoWaItfmw+ZL3W22y627JVEj+uC3hRpaK76a5S22Lx5v2U4/H4/yoAAAAA&#10;lsP1ZPUm62yyBpN1NFlXZVleOjUAAAAAwDIqBbAAAACAFXE8WRHEuipmwazrsix7TgsAAAAA8JAE&#10;sAAAAIBVFyGsy+KmOSuCWcdOCwAAAABwHwSwAAAAgHWV2rJSc9alYBYAAAAAcNcEsAAAAIBNc13c&#10;tGVdVdteWZbXTg0AAAAAcFsCWAAAAAA3UltWBLOOYluW5aXTAgAAAAB8jgAWAAAAwK+LYFbenBXj&#10;DHtOCwAAAAAggAUAAADw9SKEFcGs1JwVwaxjpwUAAAAANocAFgAAAMDdS2MMU3NWtGb1yrK8dmoA&#10;AAAAYL0IYAEAAADcn3yM4WCyjibrqizLS6cGAAAAAFaTABYAAADAckhjDKM5K4JZ12VZ9pwWAAAA&#10;AFhuAlgAAAAAyy1CWJfFTXNWBLOOnRYAAAAAeBDNyWpVqzFZWwJYAAAAAKsptWWl5qxLwSwAAAAA&#10;uBPTYFUxC1vF2p6ssjr2MwJYAAAAAOvlurhpy7qqtr2yLK+dGgAAAAD4iTxYFSuCV+3b/ksEsAAA&#10;AAA2R2rLimDWUWzLsrx0WgAAAABYY6nJKm3z8YF3QgALAAAAgAhm5c1ZMc6w57QAAAAAsCLy9qr5&#10;8YF1GU3WIJYAFgAAAACfEyGsCGal5qwIZh07LQAAAAA8gPn2qnx8YJ0+FrOw1XW1xpP1If8FAlgA&#10;AAAA3FYaY5ias6I1q1eW5bVTAwAAAMA3mG+vyput6hT3tYbZNu2PvuQfFsACAAAA4K7kYwyjfv1o&#10;sq7Ksrx0agAAAADI5O1Vqdmq7pBVClZFe9Wn8YHVsW8igAUAAADAfUhjDKM5K4JZ12VZ9pwWAAAA&#10;gLWVt1fNjw+sy3x7VT4+sDYCWAAAAAA8pAhhXRY3zVkRzDp2WgAAAABWQt5eNT8+sC7z7VURrhoX&#10;s2arByGABQAAAMAySm1ZqTnrUjALAAAA4EGkYFVqr8rHB9Ypb6/KxwcuHQEsAAAAAFZJ3HBLbVlX&#10;1bZXluW1UwMAAADw1ebbq/LxgXXK26tSs1UaH7gyBLAAAAAAWBepLSuCWUexLcvy0mkBAAAA+CRv&#10;r0rjA1OzVV1Se1UEqwbFT8cHrgUBLAAAAADWXQSz8uasGGfYc1oAAACANZW3V82PD6zLfHtVPj5w&#10;7QlgAQAAALCpIoR1mW0jmHXstAAAAAArYL69aru4GR9YlxSySu1V+fjAjSaABQAAAAA/lcYYpuas&#10;aM3qlWV57dQAAAAA9yi1V6VgVT4+sE55e1U+PnDkkiwmgAUAAAAAXyYfY3iVtmVZXjo1AAAAwDfI&#10;26vy8YF1ytur5putuCUBLAAAAAD4dtGWlZqzjibruizLntMCAAAAVPL2qvnxgXWZb6+KZishqxoI&#10;YAEAAABAfSKEdVncNGddCmYBAADA2srbq+bHB9Zlvr0qHx/IPRHAAgAAAID7l9qyUnNWBLOOnRYA&#10;AABYevPtVXmzVZ3yYFU+PpAl0HIKAAAAAODe7VbrSTowHsd90+kN1NSWdVVte2VZ+tQqAAAA3J/5&#10;9qqtbFuneP0/zLb5+EAe2Hg8jmaz7erLnWKWu4rvix0NWAAAAACw/FIwKzVnHcW2LMtLpwYAAAC+&#10;Wt5elY8PrPs1fmqvmh8fyAMYj8cH1e58wCqNjjz4tX+HABYAAAAArLYYXZg3Z8U4w57TAgAAAFN5&#10;sGp+fGBd5tur8vGB3IPxeLxb/DxA1S5uAnb5499MAAsAAAAA1lNqzErbCGYdOy0AAACsoRSsinDN&#10;/PjAusy3V+XNVtRgPB7H9dytvkwjAMN+9n2w+xC/NwEsAAAAANgsaYxhas6K1qxeWZY+hQsAAMAy&#10;m2+vyscH1ilvr0rNVkJWdygbATgfsPriEYAPTQALAAAAAAj5GMOrtC3L8tKpAQAA4J7Mt1fl4wPr&#10;fk2c2qvmxwfyFcbjcVyz7erLPGC1U+3f6QjAhyaABQAAAAD8mmjLSs1ZR5N1XZZlz2kBAADgK+Xt&#10;Vfn4wDrl7VXz4wP5AnMjAPOA1YOPAHxoAlgAAAAAwNeKENZlcdOcdSmYBQAAQCVvr0rNVml8YF1S&#10;sCq1V+XjA/mM8Xic2qjmA1YpFHfgLP0yASwAAAAA4K6ltqzUnBXBrGOnBQAAYO2k9qq08vGBdZlv&#10;r8rHB1KZGwG4U12ffARgPNZ2pu6GABYAAAAAcF/ipnhqy7qqtr2yLH0SGQAAYHnNt1fl4wPrlLdX&#10;pfGBqdlqY43H49RGNR+wmm+w4h4JYAEAAAAADy0Fs1Jz1lFsy7K8dGoAAADuTYR5UognHx9Y9+vB&#10;1F41Pz5wY2QjAEMesErnP3+cJSSABQAAAAAssxhdmDdnxTjDntMCAADwVfL2qnx8YKPG55xvr4pm&#10;qzQ+cG19ZgRg2M+uhRGAa0IACwAAAABYRakxK20jmHXstAAAAPykvSqND0zNVnVJ7VUpWJWPD1wr&#10;2QjAfNzfTvHzBis2iAAWAAAAALBO0hjD1JwVrVm9siyvnRoAAGCNzLdX5eMD65S3V+XjA1faZ0YA&#10;xtc71b4RgPwiASwAAAAAYBPkYwyv0rYsy0unBgAAWFLz7VX5+MA65e1V8+MDV8Z4PM4bqvJxgGkE&#10;YP44fBMBLAAAAABg00VbVmrOOpqs67Ise04LAABwT/JgVT4+sE55e9X8+MCl9pkRgO3snBkByL0T&#10;wAIAAAAAWCxCWJfFTXPWpWAWAADwlVKTVdrm4wPrMt9elTdbLZXxeJw3VO1U5yYfARiPtX0bsawE&#10;sAAAAAAAbie1ZaXmrAhmHTstAACw8fL2qvnxgXWZb6+6zrYP6hdGAO5k58UIQNaCABYAAAAAwN2I&#10;NzhSW9ZVte2VZXnt1AAAwNqYb6/KxwfWKW+vyscH3rvxeLxb3ITK0ri/fARg/jhsBAEsAAAAAIB6&#10;pWBWas46im1ZlpdODQAALKX59qq82aru1w4pWDU/PrBWnxkBGParrRGA8AsEsAAAAAAAHk6MLsyb&#10;s2KcYc9pAQCAe5G3V6Vmq7pDRilYFSGr+fGBd248HucNVfMjAMOBbwP4dgJYAAAAAADLJzVmpW0E&#10;s46dFgAAuLW8vWp+fGBd5tur8vGB3+wzIwDj651q3whAuGcCWAAAAAAAqyONMUzNWdGa1SvL8tqp&#10;AQBgg+XtVfPjA+sy316Vjw+8tfF4HL/X3erLRSMA88eBJSOABQAAAACw+vIxhldpW5blpVMDAMCa&#10;SMGq1F6Vjw+sU95elY8P/CLZCMA8QNUubkYdGgEIa0AACwAAAABgvUVbVmrOOpqs67Ise04LAABL&#10;aL69Kh8fWKe8vSo1W6XxgT8zHo/j97NdfbloBOD2PfyegSUigAUAAAAAsJkihHVZ3DRnXQpmAQBw&#10;T/L2qjQ+MDVb1SW1V0WwalD8dHzg/AjAPGC1U9wEwowABBYSwAIAAAAAIJfaslJzVgSzjp0WAABu&#10;KW+vmh8fWJf59qqP//qv/7r9L//yL9Fu9bkRgLvVYwBfTQALAAAAAIAvEW9ipbasq2rbK8vy2qkB&#10;ANhY8+1V28VNW1Rt/uEf/qH4n//zfza73e7w7//+71uPHz9u/K//9b+iycoIQOBBCGABAAAAAPAt&#10;UjArNWcdxbYsy0unBgBgLaT2qhSsyscH3ql/+qd/2o/tb37zm60//OEP5fb29uhv//Zvtw4PD4tH&#10;jx6NXr58ud3pdMYuCbBsBLAAAAAAAKhLjC7Mm7NinGHPaQEAWEp5e1U+PvCb/OM//uNOt9udNmL9&#10;9//+3/diO/m6vbe313706NHgr/7qr7Z/85vfjNrt9ujJkyeDyWOjyfGhywGsEgEsAAAAAADuW2rM&#10;StsIZh07LQAAtUtNVmmbjw/8Yi9evGj+3d/93XTc39/8zd90dnZ2mtXxaYPV1tZW4+DgYPp4p9MZ&#10;7u7uRqhqMDk+nvyaj0JWwLoRwAIAAAAAYFmkMYapOStas3plWV47NQAAXyxvr5ofH/iL0gjAg4OD&#10;xsuXL6cBqqdPn+5sbW1N/9nDw8O9Rf9cq9Uad7vdwc7OznBvb28UIat2uz1+/vz5wOUANoEAFgAA&#10;AAAAyy4fY3iVtmVZXjo1AMCGmm+vivGBZTELW/3E//gf/6P913/919NRgmkE4Pb2dvPw8HAasNrd&#10;3d3qdDpfNGpw8s9ct1qt0ePHj4eT/cHk3zN6+fKlsDyw8QSwAAAAAABYZdGWlZqzjgrBLABgfcy3&#10;V30aH5iPAPzNb36zdXh4OA1QLRoBeFuTf27aZBUhq/39/eHk6+GzZ88GnU5n7JIALCaABQAAAADA&#10;OorGrMvipjnrsizLntMCACyhT+1V//zP/9zd399vDQaDnTQCsNvttvf29qYBq8+NALytCFltbW2N&#10;nz59et1ut0dPnjwZTJ5n9OjRo6HLAXB7AlgAAAAAAGyS1JaVmrMimHXstAAAdRmPx+1/+7d/2zs5&#10;OSn7/f6j6+vrdqytra3uZNu4zQjA25j8O4eTf3eEqqZhqxcvXnxst9vj58+fD1wVgLslgAUAAAAA&#10;ADfBrLNs2yvL8tqpAQAWGY/HB9VuhKe2X7161bi4uNj/y1/+sjMajaLFqnt5edno9/vNun4PrVZr&#10;3O12pyMD9/b2RoeHh4Pt7e3Ry5cv/QwDcI8EsAAAAAAA4PPizcs0zjCCWUexLcvy0qkBgPUzHo93&#10;J5sUmMoDVtOGqtPT0/3z8/P28fFx6+PHj42jo6Ot6+vrcnKsVefv6/Dw8LrVao0eP3483N/fHx4c&#10;HAyFrACWhwAWAAAAAAB8nTTGMDVmxTjDntMCAMtlPB5HoGq3+nJnslJYar/abhdVwCr0+/3y7du3&#10;rfPz8+bFxUXz9PS0ORgMGicnJ1t1/j4PDg6mowKfPn16nUJWz549G3Q6nbGrCLDcBLAAAAAAAOBu&#10;pcastI1g1rHTAgB3KxsBOB+wmm+wWujVq1dbHz58iGBV6/37942rq6tmr9eL0YFlXb/nTqcz3N3d&#10;HUXIqt1uj548eTLodrujR48eDV1RgNUlgAUAAAAAAPcjtWWl5qxpSKssS+ODAKAyHo+jiWq7+jIP&#10;WO1U+/mIwF/15s2bGBVYvn79uh2jAs/Ozlp1h6xarda42+0OHj16NG20evHixcd2uz1+/vz5wBUG&#10;WE8CWAAAAAAA8LAigBVtWTHGMI0zvCrL8tKpAWAdzI0AzANWaQRg/vitnZ2dRXNV4/j4OJqsmhGy&#10;ury8bPT7/WZd/00pZLWzszPc29sbHR4eDra3t0cvX74UrAbYQAJYAAAAAACwvFJbVgSzjgrBLACW&#10;yGdGALarFQ7u6rn6/X759u3bVoSsPn782Dg6OtqKRqvz8/NWnf+Nh4eH161Wa/T48ePh/v7+8ODg&#10;YPjs2bNBp9MZ+w4AIBHAAgAAAACA1RONWZfFTXPWZVmWPacFgG81NwIwxv5FwCkfARiPtet6/lev&#10;Xm2dn583Ly4umqenp83BYNA4OTnZqvO/+eDgYDoq8OnTp9ftdnv05MmTgZAVALchgAUAAAAAAOsj&#10;tWWl5qwIZh07LQCb7RdGAEaoqll84wjA24qQ1YcPHyJYFSMDG1dXVzFCsDUYDMq6nrPT6Qx3d3dH&#10;jx49moatXrx48bHb7cbXQ98hAHwrASwAAAAAAFh/KZh1lm17ZVleOzUAq2s8Hkdoqll9mcb95SMA&#10;88fv1Zs3b2JUYPn69et2jAo8OztrXV5eNvr9fm2/n1arNe52u4OdnZ3h3t7eKEJW7XZ7/Pz584Hv&#10;FgDqJIAFAAAAAACbKwJYaZxhBLOOYluW5aVTA/AwPjMCMOxX21pHAN7G2dlZNFc1jo+PI2zVODo6&#10;2qo7ZBUODw+vU8hqsj/Y3t4evXz5UqgYgAcjgAUAAAAAACySxhimxqwYZ9hzWgC+zng8Tg1V+bi/&#10;NAIwHCzj77vf75dv375tnZ+fNy8uLpqnp6fNGBk4+bpV5/NGyKrVao0eP3483N/fHx4cHAyfPXs2&#10;6HQ6Y99NACwbASwAAAAAAOA2UmNW2kYw69hpATbRZ0YAxtc71f6DjQC8rVevXm19+PChcXJy0oqQ&#10;1WAwiP2tOp/z4OBgsLW1NX769Ol1u90ePXnyZNDtdkePHj0a+u4CYJUIYAEAAAAAAHchtWWl5qxp&#10;SKssSyOhgJUyHo/nG6rmRwDmj6+UN2/eTJusImT1/v37RjRZ9Xq91mAwKOt6zk6nM9zd3Y1Q1TRs&#10;9eLFi4/tdnv8/Pnzge82ANaFABYAAAAAAFCnCGBFW1aMMUzjDK/Ksrx0aoD79JkRgO1qhYN1+O+M&#10;kNXHjx/L169ft6+vr8uzs7PW5eVlo9/v19bE1Wq1xt1ud7CzszPc29sbHR4eDmJkoJAVAJtCAAsA&#10;AAAAAHgoqS0rgllHhWAWcEvj8TjCU9vVl4tGAMZj7XX77z47O4vmqsbx8XGErRpHR0dbEbY6Pz9v&#10;1fm8h4eH161Wa/T48eNhhKy2t7dHL1++1HQIwMYTwAIAAAAAAJZNNGZdFjfNWZdlWfacFtgMcyMA&#10;84BVhKqaxQqPALyNfr9fvn37djoy8OLionl6etocDAaNk5OTrTqf9+DgYDoq8OnTp9f7+/vDaLJ6&#10;9uzZoNPpjH13AsBiAlgAAAAAAMCqSG1ZqTkrglnHTgushvF4HKGp+QBVPgIwPb5RXr16tfXhw4cI&#10;VrXev3/fuLq6atYdsup0OsPd3d1RhKza7fboyZMng263O3r06NHQdyoA3J4AFgAAAAAAsOpSMOss&#10;2/bKsjQWC2o2NwIwGqrSCLz9aruWIwBv682bNzEqsHz9+nU7hax6vV5rMBiUdT1nClk9evRo2mj1&#10;4sWLj+12e/z8+fOB71wAuFsCWAAAAAAAwLqKAFYaZxjBrKPYlmV56dTALxuPxwfV7qIRgOHAWfqp&#10;s7OzCFU1jo+Po8mqOfm6dXl52ej3+7W1erVarXG32x3s7OwM9/b2RoeHh4Pt7e3Ry5cvBVAB4B4J&#10;YAEAAAAAAJsojTFMjVkxzrDntLDOshGAIQ9YbfQIwNvo9/vl27dvWxGy+vjxY+Po6Gjr+vq6PD8/&#10;b9X5vIeHh9etVmv0+PHj4f7+/vDg4GD47NmzQafTGbsqAPDwBLAAAAAAAABupMastI1g1rHTwrIa&#10;j8cRmNqtvlw0AjB/nC+QQlbn5+fNi4uL5unpaXMwGDROTk626nzeg4OD6ajAp0+fXrfb7dGTJ08G&#10;QlYAsBoEsAAAAAAAAH5dastKzVnTkFZZlsZ8UYtsBOB8wMoIwDvy6tWrrQ8fPkSwKkYGNq6urmKE&#10;YGswGJR1PWen0xnu7u6OHj16NNjb2xtGyKrb7cbXQ1cEAFaXABYAAAAAAMDXiwBWtGXFGMM0zvCq&#10;LMtLp4Z54/E4Rv1tV1/mAaudaj8eaztTd+fNmzcxKrB8/fp1O0YFnp2dteoOWbVarXG32x1EyCoa&#10;rV68ePGx3W6Pnz9/PnBFAGA9CWABAAAAAADUI7VlRTDrqBDMWktzIwDzgJURgPfk7Owsmqsax8fH&#10;EbZqHB0dbV1eXjb6/X6zzuc9PDy83tnZGe7t7Y0m+4Pt7e3Ry5cvteIBwAYSwAIAAAAAALhf0Zh1&#10;Wdw0Z12WZdlzWpbLeDyO0FSz+GmAql3cNFSlx7kH/X6/fPv2bev8/Lx5cXHRjJBVNFpNvm7V+bwR&#10;smq1WqPHjx8P9/f3hwcHB8Nnz54NOp3O2FUBABIBLAAAAAAAgOWQ2rJSc1YEs46dlrszNwIwxv5F&#10;eMcIwCXy6tWrrRSyOj09bQ4Gg8bJyclWnc95cHAwHRX49OnT63a7PXry5Mmg2+2OHj16NHRFAIAv&#10;IYAFAAAAAACw3FIw6yzb9sqyNOqsMh6PD6rd+YBVaqg6cJaWx5s3b6ZNVicnJ6337983rq6uYoRg&#10;azAYlHU9Z6fTGe7u7kaoahq2evHixUchKwDgrghgAQAAAAAArKYIYKUxhoPJOpqsq7IsL9fhPy4b&#10;ARjygJURgCsgQlYfP34sX79+3Y5RgWdnZ63Ly8tGv9+v7Zq1Wq1xt9sd7OzsDPf29kaHh4eDGBn4&#10;/PnzgSsCANRJAAsAAAAAAGD9pDGGqTErxhn2Hvo3NR6PI3yzW32ZRgCG/WqbP86SOzs7i+aqxvHx&#10;cYStGkdHR1sRtjo/P2/V+byHh4fXrVZr9Pjx42GErLa3t0cvX77UCAcAPBgBLAAAAAAAgM0RIazL&#10;4qY567osy+Nv/ZdmIwDnA1ZGAK64fr9fvn37djoy8OLionl6etqMkYF1h6wODg6mTVYRstrf3x9G&#10;k9WzZ88GnU5n7KoAAMtGAAsAAAAAAIDUlpWas2L1J6tRPZ4HrHaqfSMA18irV6+2Pnz40Dg5OWm9&#10;f/++ESGryf5Wnc8ZIautra3x06dPr9vt9ujJkyeDbrc7evTo0dAVAQBWScspAAAAAAAA2Bjbk/W0&#10;2o9QVbfa/y57/MlknVcrQlj/NVk/FrNw1vvJupisgVO5et68eROjAsvXr1+3U8iq1+u1BoNBWddz&#10;djqd4e7uboSqpmGrFy9efGy32+Pnz5/7HgIA1oYGLAAAAAAAgNUXoaoIT7Un61l17KC4aa767Tf+&#10;+6PpKkI6J8UslBUNWX+uvv6hmI0z7FeLB3R2dhahqkaErK6vr8vJ163Ly8tGv9+vra2s1WqNu93u&#10;dGTg3t7e6PDwcLC9vT16+fLltSsCAGwCASwAAAAAAIDllDdU5QGr1GDVLW4CVg+lUa1oy4oRhr3J&#10;Opqsd5P1x2LWlvWh2nJHUsjq+Pg4Gq0aR0dHWxG2Oj8/r3X6zeHh4XWr1Ro9fvx4uL+/Pzw4OBgK&#10;WQEACGABAAAAAADct9RGNR+winBVPiJwlUVbVjQuRSNWBLNifGG0ZEVj1n8Ws8BWBLNOfTss1u/3&#10;y7dv37bOz8+bFxcXzdPT0+ZgMGicnJxs1fm8BwcH01GBT58+vU4hq2fPng06nc7YVQEA+MwPvwJY&#10;AAAAAAAA3yw1VIU8YHWw4PFNFy1Ng2LWlhVBrGjH+n6yfixmQa331bHBJpyMV69ebX348CGCVa33&#10;7983rq6uot2qNRgMyrqes9PpDHd3d0ePHj0a7O3tDZ88eTLodrvx9dC3JwDA7QlgAQAAAAAALLZo&#10;BGD4rtouwwjAdRKNWRE6ipasaM6KgNYPxSyYFWMNz6rj/VX7D3vz5k2MCixfv37djlGBZ2dnrbpD&#10;Vq1Wa9ztdgcRsopGqxcvXnxst9vj58+fD3yrAQDcLQEsAAAAAABg06SGqhj596zaTyMA88dZDo1q&#10;RVtWjDOMYNabYhbUelXM2rI+VNsHc3Z2Fs1VjePj42iyakbI6vLystHv95t1PWcKWe3s7Az39vZG&#10;h4eHg+3t7dHLly+vfdsAANwfASwAAAAAAGAdLBoB2K6Ozz/Oeoj2qAg3RSNWBLNifGG0ZEVj1p8n&#10;691kxUi907t6wn6/X759+7Z1fn7evLi4aB4dHW1Fo9Xk61ad/6GHh4fXrVZr9Pjx4+H+/v7w4OBg&#10;+OzZs0Gn0xn7NgAAWIIfTMfj8f9d7Y8mK6Xhh9UqqmPph7cTpwwAAAAAALgnEZhKAap8HOB3Cx6H&#10;XASiYtRetGVFc1a0Y31frQhqpcasheP4Xr16tZVCVqenp83BYNA4OTnZqvM3fHBwMB0V+PTp0+t2&#10;uz168uTJoNvtjh49ejR0OQEAllsEsP73LX79TjH7JEGEskbVsY/Z43lwq/e5H1oBAAAAAICNtmgE&#10;4EG18sfhrsX7XNGcdXJ5eflxMBj0Li4u3k7W8bt3745PTk4+nJ2dXU2O1xJ66nQ6w93d3QhVTcNW&#10;L168+ChkBQCw+m4bwLqNFNYKl9V+BLIWBbeuqgUAAAAAAKymvKEqjfvLRwB2i5uAFdyLDx8+lKPR&#10;qLy6umpMtsXHjx/LGBk4GAzKuV/aKCeGw+H78Xjcn2zPJ7/27WSdnZ+ff//+/fve5N/1od/vf/i1&#10;52y1WuNutzvY2dkZ7u3tjSJk1W63x8+fP1dcAACwpuoMYN1Gu1oh5nSnH3ojlDUf3BLWAgAAAACA&#10;+/G5EYBxrF0YAcgSSIGqFLbq9/ufC1l9jchlRXjrQwSzJv/Od5MV4ayjRqPx58mxk62trcudnZ2z&#10;7e3t0cuXL69dEQCAzbMsAazbiEDWTrUfwaxUyRqfOJgPbsUPuecuMwAAAAAA/ETeULVoBGB6HJZC&#10;tFd9+PChEaGqCFelJqvY1vm80VwVowLTNtqtImjVaDTi4VYxe6+qV8zejzqdrB8n6/vJOi5m712d&#10;unoAAOtvFQNYt7VfbWPk4TjbT6Jxq1Htn/iWAAAAAABgRS0aARi+q7ZGALL00qjACFtFuCr241id&#10;zxnhqmazOe50OuNGoxEBq2nQKgJXX/mvjJKACIbF+079antUzMJZP0zW+8m6KGbhLQAA1sAmBLBu&#10;Y6e4ac5KIw/zsNZlMfs0Q+j5wRgAAAAAgHvw22q7aARg/jishBgVWI0MjEarIu1H2KouKVAVYato&#10;r9rZ2RmlsNU9/qc3qhVtWTHNJYJZ0ZQVwazXk3VWzAJbfd8lAACrRQDr67WzF7cRzIrgVgSy0quD&#10;NAYxCGsBAAAAAJDLG6pSgKpdHZ9/HFZOjAeMYFVqtEojA+NYXc8ZwaoYDxhhq8n6tH/PIauvEeck&#10;3lOK4FW8v3Rc3ASzojHrXTEbZ3jhOwsAYEl/oBPAuhfxQ/NOtd+vfpAuipuQ1nxw68opAwAAAABY&#10;ORGYWhSg+m7B47DyUqAqGq1Go1HZ7/fL4XBYRtiqzuet2qumowOj1SpCVnFsTU9zTGaJ95Hiw/7R&#10;nHU6Wd8Xs3DWm8kaVscAAHhAAljLab/avi9uRh7GJxvmg1vX1Q/bAAAAAADUJ2+oelbtH1QrfxzW&#10;TrRXVaMCpw1WEa6KY9FsVefzRriq2WyOO53Op5BVNFpF8IqpeJ8o3jeKMYb9antUzMJZ0ZqVGrNM&#10;aAEAuAcCWKtvp/ohO0JZ6VVHjERMwa1+dvzE6QIAAAAAmIrwVLfaXzQCsFvcBKxg7aVRgVXYqkjj&#10;A+t8zghVRbgqQlaNRmM6KjAdc0W+WqNa8QH+eO8o3htKYwxfFbMP/wtmAQDcMQGszZLCWtfVSsGt&#10;ZvV4Htzq+eEbAAAAAFgx+Yi/PGAVx9qFEYBsuDQqMIJVKWQVgasIXtUlBaqi0Sraq6rxgdOwlSty&#10;r6ItK94Pig/ux3tDx8VshGEKaB1Vj/WdKgCAr/hhSwCLz2hXK8QnIbaKWSBrUXBLWAsAAAAAqFOE&#10;piI89bkRgOlx2HgxJrAKVk23MTIwHavrOSNYFeMBI2w1WUUaFRhhK1dkJcSH8+N9nni/J5qzIoz1&#10;Y7UipJXGGQIA8BkCWNyFCGLtVPsprJX228XPg1tXThkAAAAAbLz5hqoUsDICEH5FGhWYGq36/X45&#10;HA6nYas6n7dqryqizSparSJwlcJWrKV4Xye+p6IlK5qx3hazUFZsozUrglmnThMAgAAWD2O/2sac&#10;8TTy8Kz4aYgrbrREaOvc6QIAAACAlfLbartoBGD+OPALUsgqmquiwSrCVXEsxgfW+bwRrmo2m+NO&#10;pzNOowKFrJjTqFa8hxMfuo9QVrRmvZusV8Xs/Z94r8f0FABgYwhgsewilJWas9Kru8ticXDrxOkC&#10;AAAAgFrkI/7ygJURgPCNIlCVha2Kanzg9FhdorkqGqwibFW1WI3TMVeEbxBtWfGeTrRlxfs6Mb7w&#10;uLgJaB1Vj/WdKgBg7X4QEsBijbSLm+asfORhs3o8PomRbgIJawEAAACw6eJeWRr3lweovlvwOPAN&#10;0qjAFLaKNqtotYqwVV3PGY1V0VwVwarJSuMDp2ErV4QHEB+sj0asXjF7vyZGGEYwK96viaBWjDO8&#10;cJoAgFUlgMWmilBWPvJwq/rBf1Fwq1eoyQUAAABgdaSGqviw4rNq3whAqFkKVKWwVb/frz1kFSJY&#10;lUJWaVRgHHNFWBHxXkz8PxJBrGjGejtZ3xezcYZ/nqzhZJ06TQDAshPAgi+zX21j5GGnmAWy4oVA&#10;u/h5cOvK6QIAAADgjsWov261nwesUkNVt7gZBwjUJBsVOA1XRchqOByW0WhV5/NW7VVFjAyMMYHV&#10;2MDpMVhTjWpFW1a875LGGEZA61Vx05jlA/QAwFIQwIIaXgsXszBWNGel2vaz6nge3LquXjgAAAAA&#10;sJnyEX95wMoIQHhgMSowhawiXBXBqzhW53NGuKrZbI47nc44jQqMoFUErlwR+CTCjvEeTLzXEsGs&#10;GF94XMwCWjHWMNqyBLMAgPv/IUUACx5UCmvFi4RxtR+hrPnglrAWAAAAwOqI0FTc38lHAB4UNw1V&#10;RgDCEohRgdXIwAhbFWk/wlZ1SYGqCFulUYFCVnB3/4sVs+BVfEA+3lOJQFYEs2K8YYw17FcLAODO&#10;CWDB6mgXN81ZUa27VdyMO5wPbp04XQAAAAB3Km+oygNWRgDCEouQ1Wg0KqO9KoJV0WYVrVYRtqrr&#10;OSNYFeMBI1g1WZ/2o9HKFYEHEe+hxP/z8d5JBLBijGEEst5N1p+Lm3GGAABfTQAL1vfFRGrOSmGt&#10;fPxhHtzqFap4AQAAgM2V2qjmA1ZxD8UIQFgBKVCVwlb9fr8cDofT0YF1Pm+0V0XYKtqsImSVGq1c&#10;EVgZjWrFB9zjfZMIZcUIwwhovSpm76+cOk0AwJcQwALCfrWNkYedYhbIel/MQlzxomNY3AS3rpwu&#10;AAAAYMmlhqqQB6wOFjwOrIBor6pGBU4brFKTVd0hqwhXpZGBsa2arKZhK2BtxZ8r8QH2+FB7vCfy&#10;l2L2/kmMM4yxhhHKisYsH24HAG5+gBDAAm5pp7hpzko3Ks+q4/PBLWEtAAAA4K7kbVR5gOq7amsE&#10;IKyBNCqwClsVEbiKY3U+Z4SqIlzV6XTGjUZjOiowHXNFgPk/MorZeyHxHkmMMDwqZs1ZvWrbrxYA&#10;sGEEsIA6tYub5qy4WRHBrajyTTdIY956tG9dV8cBAACAzZMaquIewrNqP40AzB8H1kQaFRjBqhSy&#10;isBVBK/qkgJV0WSVRgWmsJUrAtyBeP8jmrPifY8IYL0uZoGseO/jT8UstHXhNAHA+hLAApbpxUk+&#10;8nCruGnQWhTcAgAAAJbXohGA7WJxgxWwhmI8YGqvimBVGhkYx+p6zghWxXjACFtNVpFGBUbYyhUB&#10;HkijWvEeR7znEaGsaM2K9qw/FrP3Q06dJgBYfQJYwKpKzVmXk9UpboJbqXErpFGJ5rADAADAt8tH&#10;AMaov261/92Cx4ENkAJVqdGq3++Xw+GwjLBVnc9btVcV0WYVrVYRuBKyAlZM/DkZ72FEW1a8p/GX&#10;yTorZgGtN8UssCWYBQCr9Je7ABawAXaqFzLRnLVXzAJZ74ufNm6l4NaV0wUAAMCGWTQC8KBa+ePA&#10;Bor2qhgPGEGrCFxFuCqORbNVnc8b4apmsznudDqfQlap0QpgzbWK2fsY8QHzaMqKxqwIZv1QzEJZ&#10;F4UPngPA0hHAAvipFNbqVS9ymtULnEXBLWEtAAAAllXeUJXG/eUjALvFTcAKoEijAquwVVE1W02P&#10;1SVCVRGuirBVFbAap2OuCMDP/9istvFh82jOel3Mglkn1bZfLQDgAQhgAXy9drUirBUfvdsqZrXA&#10;KbgVL3rSqMRzpwsAAIBv9LkRgE+r16dGAAK/KI0KTGGraLOqO2QVjVXRXBUhq9ivxgdOw1auCMCd&#10;iPcjYqRhvA8RHxx/Vcw+WP7jZP05/vgvZq1ZAECNBLAA7u8FUD7yMIW14kVRu/h5cAsAAIDNkRqq&#10;Qhr3l48AzB8H+EUxJrBqr5puI2SVjtX1nClkFe1Vk1WkUYERtnJFAB5Mo1rRihXvTfypmE35iLas&#10;CGlFMOvUaQKAuyGABbCcUnPW5WR1qhdHH4tZiCsPbkX7llnvAAAAy2fRCMDwXbU1AhD4atmowGm4&#10;qt/vl8PhcBq2qvN5q/aqItqsYkxgNTZwegyAlRF/V8SHweO9hXiP4aiYNWb9V7UfoayLwnsPAHC7&#10;v2AFsABW3k5x05y1V70oel/cNG6l4JawFgAAwLfLG6rmRwDmjwN8sxgVmEJWEa6K4FUcq/M5I1zV&#10;bDbHnU5nnEYFRtAqAleuCMDaa1XbeL8hQlhvi1kwK95fiOasfrUAgDkCWACbpV3cNGelkYfxyZYU&#10;3Irj0b51VS0AAIBNsGgEYLs6Pv84wJ2KQFXWaFVU4wOnx+qSAlURtkqjAoWsAPgF8V5CNGfFhI54&#10;7yBGGEY4K4JaMdow3l+4cJoA2GQCWAD80guq1JwVn6zcKmZhrU5x07iVRiWeO10AAMCSicDUogDV&#10;dwseB6jVhw8for2qTGGraLOKVqsIW9X1nBGsivGAEayarDQ+cNpo5YoAcFd/3VQrWrEimBVhrLPJ&#10;+nGy/jhZw2I20hAA1p4AFgB3JTVnxcjDCGlFKCtuIsanxiOslY9KBAAA+Fp5Q9Wzav+gWvnjAPcq&#10;BapS2Krf75fD4XA6OrDO503tVRGyisBVarRyRQB4QPF3X7wfkCZvHBWzD3jHOMM3xez9A8EsANbr&#10;Lz8BLAAeQISxRtWLrBh/mIJbO8XPg1sAAMD6i/BUt9pfNAKwW9wErAAeTDYqcNpglZqs6g5ZxajA&#10;NDIwthG4SmErAFgxrWob9/9jbGGMMvyv6usfq2MDpwmAVSOABcCyy5uzolkravIXBbd6XpQBAMBS&#10;yUf85QGrONYujAAEllgaFRhhqwhXxX4cq/M5I1zVbDbHnU5nnEYFRtAqAleuCAAbIN4HiEBz3P+P&#10;e/+vilk4K94biNGG/WoBwFISwAJgnbSLm+as2G4Vs1rjFNyKkFYalXjldAEAwFeJ0NR28fkRgOlx&#10;gKUWowKrkYHRaFWk/Qhb1SUFqiJslUYFprCVKwIACzWqFeGruK//H8WsJSvasv4Yf6VXXwPAgxLA&#10;AmBTxadpUnNWvHhLYa2t6ute8dNRiQAAsM7mG6pSgOq7amsEILCSYjxgBKtSo1UaGRjH6nrOCFbF&#10;eMAIW03Wp30hKwC4U/F3edznj8kYcT//h2J2Lz/GGb6p9k+dJgDu7S8mASwA+CKpOStGHnaqF28R&#10;zoqQVmrcSvXIAACwLH5bbReNAMwfB1hZKVAVjVaj0ajs9/vlcDgsI2xV5/NW7VXT0YHRahUhqzjm&#10;igDAg2tV27h3HyGs+PB1NGdFUCuas6Ixa+A0AXCXBLAA4O7lzVl7xU1wa6f4eXALAABuK2+oygNW&#10;RgACayvaq6pRgdMGqwhXxbFotqrzeSNc1Ww2x51O51PIKhqtIngFAKycaMxKH6SO9bpaEcz6UzEb&#10;c9h3mgD4GgJYAPCw8uasaNYaFz8NbsXar14A+kQOAMD6isDU02p/0QjA/HGAtZVGBVZhqyKND6zz&#10;OSNUFeGqCFk1Go3pqMB0zBUBgI3QqFaEr+KefLRlRXNWfIj634vZvfkLpwmAXyKABQCrIz6ds2jk&#10;YQpuRUgrjUq8croAAJZCaqiKn9+eVftGAAIbLY0KTGGraLOKwFXs1yUFqqLRKtqrqvGB07CVKwIA&#10;fEbcg4/78hHAivvvPxSzcYbfT9Zfitl9+FOnCYDpXxoCWACwtlJzVtxM7lQvDLeK2Sd54ng+KhEA&#10;gC8Xo/661X4esEoNVd3iZhwgwEaKMYHRXhVhq9hGyCodq+s5I1gV4wEjbDVZRRoVGGErVwQAuGOt&#10;ahsfmI4QVtx//4/q63QMgA0igAUAhAhjfSxmn9iJ8YcRyhoVixu3AADWUT7iLw9YGQEI8BlpVGBq&#10;tOr3++VwOJyGrWp9ATtrryqizSparSJwlcJWAAAPLBqz0r30WK+rFffZozUrRhkOnCaA9SOABQDc&#10;Vh7W6lT7/WJxcAsA4KFFaCrCU/kIwIPipqEqPQ7AAilkFc1V0WAV4ao4FuMD63zeCFc1m81xp9MZ&#10;p1GBQlYAwAprVCvuoUcAK9qyoiUr7qP/ezG7x953mgBWlwAWAFCnvDmrXb2wjBeRKbgVIa40KtGn&#10;fgCAL5U3VOUBKyMAAb5SBKqysFVRjQ+cHqtLNFdFg1WEraoWq3E65ooAABsi7p9Ha1bcN7+crD8X&#10;s/vp3xezxqzYv3CaAFbgD3QBLABgScSLzEUjD7cma1jMwlp5+xYAsH5+W23nA1bxs4ERgADfKI0K&#10;TGGraLOKVqsIW9X1nNFYFc1VEayarDQ+cBq2ckUAAH5Rq5h9cDk+wHxUzO6XR3PWSbVOnSKA5SGA&#10;BQCsqtScFTfto1HrXTGrcN6qjscbtSm4BQA8nHzEXx6wMgIQoAYpUJXCVv1+v/aQVYhgVQpZpVGB&#10;ccwVAQC4c/Fh5vjZLkJY0Y71tpg1Z50Vs9asOGbiBMA9E8ACADZB3py1V8w+KTQqbhq34gVrqzoO&#10;APy6vI0qD1B9V22NAASoUTYqcBquipDVcDgso9Gq1hdWs/aqIkYGxpjAamzg9BgAAA+uUa24zx0j&#10;Df+rmDVnxQeW/7061neaAOohgAUA8FN5c1Y0a10Ws08LpeDWdTFr3zpxqgBYQ7/N/j58Vu2nEYD5&#10;4wDcgzQqMMJWEa6K/ThW6wuidnvcbDbHnU5nnEYFRtAqAleuCADASoqQfnwIOcJXcb872rJiosSP&#10;k/WnYnYv/MJpAvjGP2wFsAAAvlrenBVvTA+qF7EpuJXCWr1C5TMADyeaqLrVfh6wWtRgBcA9i1GB&#10;1cjAaLQq0n6EreqSAlURtkqjAoWsAAA2UtzfjnvXcQ872rJOi1ko68fq2KlTBPBlBLAAAO5Pas7K&#10;g1tbxU3jVoxEfF8IawHw6/IRgHnA6rsFjwPwwCJkNRqNytRoFW1WMTowwlZ1PWcEq2I8YASrJuvT&#10;fjRauSIAAPyKuIcdP6vG/exox3pbzJqzjifrTSGYBfAzAlgAAMspD2PF+MOohI5RIxHYik8e5aMS&#10;AVgfi0YAHlQrfxyAJZMCVSls1e/3y+FwWEbYqtYXDjs7owhbRZtVhKxSo5UrAgBADRrVig8XxzSI&#10;/ypmzVkR1PrPYhbW8gFjYCMJYAEArL48rJXGH6bg1nzjFgD3L2+oSuP+8hGA3eImYAXAEov2qmpU&#10;4LTBKjVZ1R2yinBVGhkY26rJahq2AgCAJRA/D8d96Ahlxf3paMuKDxXHKMMYaZgCWwDr+wehABYA&#10;wEbJm7Pa1YveFNw6q35NGpUIwOd9bgTg0+rPVyMAAVZYGhVYha2KCFzFsTqfM0JVEa7qdDrjRqMx&#10;HRWYjrkiAACssPhwcNyDjskOPxSzlqwIZUU4K404BFh5AlgAAHxO3pzVrl4kR2ArxiB+mKzrYta+&#10;deZUAWskNVSFNO4vHwGYPw7ACkujAiNYlUJWEbiK4FVdUqAqmqzSqMAUtnJFAADYMHH/OZqzIoR1&#10;Vm2jOet4st5M1qlTBKwSASwAAO5Kas7Kg1upJWC+cQvgPi0aARi+q7ZGAAKsqRgPmNqrIliVRgbG&#10;sbqeM4JVMR4wwlaTVaRRgRG2ckUAAODXf6SuVtxfjnas74tZc1Y0aP1ndcw9ZmDpCGABAPAQ8uas&#10;vcl6V72o3qpeSDerx66cKuAXpIaqCHg+q/bTCMD8cQDWWBoVmBqt+v1+ORwOywhb1foD7ay9qog2&#10;q2i1isCVkBUAANQmfr6P+8bxId80zvBtMftQcIw0PK8eA3iYP6QEsAAAWHJ5c1anenEd9qoX12G7&#10;eoENrL5FIwDb1fH5xwHYEClkFc1V0WAV4ao4Fs1Wtf4g2m6Pm83muNPpjNOowNRoBQAALI2YyBD3&#10;j1MwK8YX/qWYtWfFsQunCKibABYAAOskb86aD26lxq00KhG4PxGYWhSg+m7B4wBssDQqsApbFRG4&#10;iv04VpdorooGqwhbxX6ErNIxVwQAAFZa3C+O5qy4Hxz3h38sZgGtN9USzALujAAWAACbLDVnxQvx&#10;eIMtAlsxBvHDZF0XPx2VCPzcohGAB9XKHweAT9KowBS2ijarukNW0VgVzVURsor9anzgNGzligAA&#10;wMZpVCvuDUcIK5qyIpj1brJeFbMGLYBbEcACAIAvEzXWl9V+Cm6l2TPzjVuwyiI81a32F40A7BY3&#10;ASsAWCjGBFbtVdNthKzSsbqeM4Wsor1qsoo0KjDCVq4IAADwBeL1SnxYN+7zpnGGb4tZc1aMNIyA&#10;lvu/wOI/QASwAADgzuXNWfPBrV7x01GJcB/yEX95wCqOtQsjAAH4CtmowGm4qt/vl8PhcBq2qvUH&#10;rVl7VRFtVjEmsBobOD0GAABQk7jPG+GrGGcYwaxozopQ1vfVsb5TBJtNAAsAAB5W3pzVrl64pxf0&#10;76v91LgF855W3x+fGwGYHgeArxajAlPIKsJVEbyKY7X+gNRuj5vN5rjT6YzTqMAIWkXgyhUBAACW&#10;SHzYNj6EkoJZ59X2TbUunCLYDAJYAACwWi/mw/zIw63ip8GtS6dqpc03VKUA1XfV1ghAAO5cBKqy&#10;RquiGh84PVaXFKiKsFUaFShkBQAArIlGtSKQdVTMxhjGNsYYvpqsU6cI1osAFgAArK/UnBXBrXgj&#10;s1+96I/Q1nXx08Yt6vfbartoBGD+OADU4sOHD9FeVaawVbRZRatVhK3qes4IVsV4wAhWTVYaHzht&#10;tHJFAACADRSvv+J+bdyrjTBWjDCMYFY0aP2lOjZwmmAF/+cWwAIAAIqfNmc1ipuwVriqbgpce/H/&#10;M3lDVQpQtavj848DQO1SoCqFrfr9fjkcDqejA+t83ipYNR0dGIGr1GjligAAAHyxuEcb91/TOMNo&#10;yYpQ1o/Vsb5TBMtLAAsAALitvDlrPrh1Ve03s/1VE4GpRQGq7xY8DgD3LhsVOG2wSk1WdYesIlyV&#10;RgbGNlqtUtgKAACA2sS91ni9l4JZ0ZIVrVkRzjouTDmApSCABQAA1H1zIDVnzQe33me/5j7CWnlD&#10;1bNq3whAAJZWGhUYYasIV8V+HKvzOSNc1Ww2x51OZ5xGBUbQKgJXrggAAMBSaVTrvJgFsn6stm8n&#10;61UhmAX3SgALAABYJimMlQe3torFjVvhYLK61f6iEYDd6tcAwFKKUYHVyMBotCrSfoSt6pICVRG2&#10;SqMCU9jKFQEAAFh50ZYV91djZGG0ZX1f3ASzfqi2wF3/jyeABQAALJndyfpdtf+kuAlT/b7a7kzW&#10;y2r/pNpGUOu82r8qbhq18n0AeBAxHjCCVanRKo0MjGN1PWcEq2I8YIStJuvTvpAVAADARosPuMa9&#10;1DTO8LSYjTL8sVoDpwi+jgAWAABwXyI0FeGp3eImQPWkWuF31WN1iYDWdbX/rtpeFzfBrXwfAG4l&#10;Baqi0Wo0GpX9fr8cDodlhK3qfN6qvWo6OjBarSJkFcdcEQAAAG4hGrPi9WsaY/iu2kY4600xa9MC&#10;foEAFgAA8C3yAFWEqiJAlTdU5Y+vkrw5K0JZ6ZNfJ9mvOXH5ATZLtFdVowKnDVYRropj0WxV5/NG&#10;uKrZbI47nc6nkFU0WkXwCgAAAGrUqFbcI43GrLgnmsYZvpqsC6cIZgSwAACARdK4v3wEYN5Q9Xun&#10;6JMIZ/Wq/QhtpU+D9YrFwS0AllwaFViFrYo0PrDO54xQVYSrImTVaDSmowLTMVcEAACAJRNtWdGa&#10;FfdCI4z1fTEbZxj7P1Rb2Kz/KQSwAABgY6QRgOEP1fY+RwAyk8JYEc5KIw/zxq08uAVATdKowBS2&#10;ijarCFzFfl2isSqaq6LRKvar8YHTsJUrAgAAwJpoFbP7m2mcYaw31dc/Fu59sqYEsAAAYLVFYOp3&#10;1X4aARjyBqsnTtPKioDWdbX/rtpeF4uDWwDMiTGB0V4VYavYRsgqHavrOVPIKtqrJqtIowIjbOWK&#10;AAAAsMGiMStej6dg1tviJpwVq+8UscoEsAAAYDmlAFUEql5W+0YA8kvyMFYEtObHH+bBLYC1kUYF&#10;pkarfr9fDofDadiqzuet2quKaLOKMYERuEphKwAAAOCLNaoV9y5jfGEEtGKc4etqXThFrAIBLAAA&#10;uD95G1UaARgjARcFrKBOEc7qVfsR2kqfLsvHH544TcCySCGraK6KBqsIV8WxGB9Y5/NGuKrZbI47&#10;nc44jQoUsgIAAIB7ER+sitasuHcZbVnfFzfBrAhqvXOKWKpvWAEsAAD4JvkIwAhXPa32U0NVHrCC&#10;VZXCWBHOWjT+MA9uAXy1CFRlYauiGh84PVaXaK6KBqsIW1UtVuN0zBUBAACApdQqZvcj0zjDWBHQ&#10;Oq62cO8EsAAAYLEITUV4Kh8BmDdYGQEIi+XNWelTaPn4wzy4BWygNCowha2izSparSJsVddzRmNV&#10;NFdFsGqy0vjAadjKFQEAAIC1EY1ZcX8hD2b9pZjdp4ytD5FSGwEsAAA2SR6gilBVhKvyhqr8caB+&#10;Ecq6zvbnxx/mwS1ghaRAVQpb9fv92kNWIYJVKWSVRgXGMVcEAAAANlqjWhHEilBWBLTSOMNXxWzM&#10;IXwTASwAAFbd50YA/q74ecAKWF15c1Zs002RfPzhidME9ycbFTgNV0XIajgcltFoVefzVu1VRYwM&#10;jDGB1djA6TEAAACAW4h7GNGaFfcaI4yVB7N+KG4a/uHXv5kEsAAAWFJpBGD4Q7XNG6pSwApgXgSy&#10;etn+ovGHeXAL+AUxKjCFrCJcFcGrOFbnc0a4qtlsjjudzjiNCoygVQSuXBEAAADgHrSK2f3D74tZ&#10;a9bbah1Xx+AnBLAAALhPi0YAht8veBzgvuTNWelTbfn4wzy4BWspRgVWIwMjbFWk/Qhb1SUFqiJs&#10;lUYFClkBAAAASy4as6I5K0JY0ZYVTVlvitl9xb8UPvS5sQSwAAC4CylAFYGqNO4vb6j6vVMErIkI&#10;ZV1n+/PjD/PgFiyVCFmNRqMy2qsiWBVtVtFqFWGrup4zglUxHjCCVZP1aT8arVwRAAAAYI00qhVB&#10;rGjMSs1Z8fWrYjbmkDUmgAUAwOcsGgG4UywOWAHwc3lzVmzTTZZ8/OGJ08RdSoGqFLbq9/vlcDic&#10;jg6s83mjvSrCVtFmFSGr1GjligAAAAAbLu7JRGtW3Bt8Xdw0Z8V+CmixDhdaAAsAYKNEYOp31X6M&#10;+nta7aeGqjxgBcD9iUBWr9rPw1p5iCsPbrHBor2qGhU4bbBKTVZ1h6wiXJVGBsa2arKahq0AAAAA&#10;uLVWMbvfl9qy3hazYNbxZP3o9KwWASwAgPWwaATgk2rljwOwHlJzVtygSSMP8/GHeXCLFZVGBVZh&#10;qyICV3GszueMUFWEqzqdzrjRaExHBaZjrggAAADAvYjGrPigXWrL+qHajw9o/snpWU4CWAAAyysP&#10;UC0aAZg/DgCfE6Gs62o/rzRPIa48uMU9S6MCI1iVQlYRuIrgVV1SoCqarNKowBS2ckUAAAAAllaj&#10;WnGPLxqzUnNWfP3HQnv+gxLAAgC4X58bAfi76jEjAAF4SHlzVoSy0k2bfPzhidN0OzEeMLVXRbAq&#10;jQyMY3U9ZwSrYjxghK0mq0ijAiNs5YoAAAAArJW4xxStWRfFbIxhas6KcYbRnuXDl/dxEQSwAADu&#10;RISmIjz1uRGAKWAFAOsiAlm9aj9CW/1sP4W48uDWWkujAlOjVb/fL4fDYRlhqzqft2qvKqLNKlqt&#10;InAlZAUAAABApVXM7s/9VzELZUVAK4JZx5P1o9NzdwSwAAA+Lw9QRagqBah+v+BxAOCXpeasuOGT&#10;PnWXh7Xy/aWUQlbRXBUNVhGuimPRbFXn80a4qtlsjjudzqeQVWq0AgAAAICvEI1Z8cHBFMxKIw3j&#10;A5V/cnpuTwALANhEeYBqfgRg/jgA8DAioHVd7b+rttfFTXAr379z7969OxwOh6337993P3782Lm8&#10;vNzpdrv/b4St6hKhqghXRdiqCliN0zHfDgAAAADck0a1oikrglkpoBX36P5YbEjb/dcQwAIA1kUa&#10;ARj+UG13iptxgEYAAsB6ypuzIpSVbgKdZL/mZP4fOj8/PxgMBlu9Xm8atrq6ujro9/vd0WjUmv+1&#10;4/G42N7e/n/29/dPv+U3Go1V0VwVIavYr8YHTsNWLiMAAAAASyzasqI166KYhbPykYY/FDV+WHJV&#10;tHyPAABLLAJTv6v2F40AzANWAMBm2iluQtiH2fH/9uHDh+Ljx4/F5eVljA6M7aDf719P7NzmCcqy&#10;LCKk9SW/NoWsor1qsoo0KjDCVi4VAAAAACsqPkAYH3zsFLP35vL351rVYxHKilGG0Zb1arLOJuvH&#10;TTlBAlgAwENIAardYnFDlRGAAMAXGQ6HnwJWEbbq9Xqfji3QKr7yXkij0fjd1tbW/ng87sfqdDoR&#10;zLqaHLuMMYHV2MBp2AoAAAAANkhqpP8/q5VEY1Y0Z6W2rKNqP9qy/rxuJ8EIQgDgrjypVlg0AjB/&#10;HADgVs7Pz4u80WowGEyP1Wl3d7doNptFt9sttra2ikePHk2/jrXotzhZ19X+u2p7XdzUr+ejEgEA&#10;AABgUzWqFeMLI5iVmrPiPtr/t6r/UQJYAMAvyUcARnjqabVvBCAAcOciUBXBqqurq2nYqhobOG20&#10;qsv29nbRbrenYasYGXhwcDD9Oo7XKA9jxY2l9CnBk2qbB7cAAAAAYBNEW1Z88vGimIWzUnNW7Edj&#10;1lJ/uFEACwA2U4SmIjyVjwDMG6rycYAAAHcmBapS2Cq+jlarCFvVJRqrImAVoapYEbJKx1ZAhLN6&#10;1X7cZOpX+73i58EtAAAAAFhHrWJ2X+z7YtaWFQ30rybruFiSe2MCWACwPvIAVYSq4h1FIwABgHuX&#10;jwqMsFWv15tu4+s6RbAqhax2dnY+NVptmHTDKcJZi8Yf5sEtAAAAAFhl0ZgVzVn/UcyasyKcFc1Z&#10;Ecz68T5/IwJYALD80ri/fARg3lD1e6cIALhvKVCVh63SyMA6pSar2KZRgbEfjVbcWgS0rqv9d9U2&#10;H3+YB7cAAAAAYFWkYNbrYjbGMDVnRTDrT3U8oQAWADyMNAIw/KHaGgEIACydNCrw6upqGq6K/ThW&#10;pxSo6na7n0YFprAVDyYPY8U3wPz4wzy4BQAAAADLqFGtCGXFBxJTc9bbyfpj8Q3N8QJYAHB3IjD1&#10;u2o/jQAMqaEqHwcIALA0UntVhKxim5qsouWqLhGmilBVhKvSqMAUtmLl5WGt2Par/Xz84YnTBAAA&#10;AMCSiLasaM2K+1jRlvVDcdOcFfu/+sFDASwA+HUpQBXvBqYAlRGAAMBKSaMCU6NVBKzi6zhelxSo&#10;irBVrJ2dnU8jA6ESgaxetr9o/GEe3AIAAACA+9SqttGWdVbcNGfF/o/pFwlgAbCp8nF/aQRg3lBl&#10;BCAAsHJSyCq1V/V6vek2vq5TtFdFi1U+KjCOQQ3y5qx31TYff5gHtwAAAACgLtGYFc1ZryfrVAAL&#10;gHWSjwCMcNXTat8IQABgbaRAVR62ikaraLaq9Qet3d1po1W32/0UskrHYEnF/xTX2f78+MM8uAUA&#10;AAAAX00AC4BVEKGpCE/lIwDzBisjAAGAtZNGBV5dXU3DVrHqDllFqCrCVRGySuMDU9gK1lzenBXb&#10;frWfjz88cZoAAAAAWKTlFADwQPIAVYSqIlyVN1TljwMArKU0KjCCVSlklY7VJYWsIlwVYwNjVGAK&#10;W8EG26nWl4hAVq/az8NaeYgrD24BAAAAsOYEsAC4a6mNKh8BGGMB5wNWAAAbIR8VmAJW8XXs1yUF&#10;qiJsFWtnZ+dT2Ar4ZnE/7fAWvz41Z0UgK9XY5eMP8+AWAAAAACtIAAuAL5FGAIY/VNu8oSoFrAAA&#10;NlI0VkWwKrVX9Xq9T8fqFIGqCFblowJjPwJYwNLIw1r/x6/82ghlXVf777LjKcSVB7cAAAAAWBLl&#10;eDz+304DwEZaNAIw/H7B4wAAGy8FqvJGq8FgMB0fWKcUqOp2u5+arYSsgOKnzVnxB1EaeZiPPzz5&#10;/9m7m93I0SMNoyqgNvSCi7ZRq16376wv3YA3EkAvKCAb0PjNYWRFV6csKUuflD/nAAQ/UsJgkBuX&#10;pKcjfEwAAAAA45mABXB9KqBKUFXr/vqEqt98RAAAz0tQlbBqXdd9bFVrAxNgjZLJVZlgVWsD+0Qr&#10;gGdMd98nFb+0EjFB1rKdE209tnNFXD3cAgAAAOANBFgAl+HYCsDp7nhgBQDACyqoqtgqz5lqldhq&#10;lJpelagqV9YH1juAwfI7wF/e8P01OStBVo3567FWPwMAAADcPAEWwOfJX9p+3c5Z9feP7VwTqnpg&#10;BQDAG/VVgYmtlmUZHllFwqqKrKZpuvv69ev+HcAF6bHWtxe+N4HWbjs/bPfd3fdwq58BAAAArpIA&#10;C+D9HVsB+Pft6l8HAOAnJaxKYFWxVSKrejdSgqqEVX1VYM6ZaAVwY3ph+tKUrT45K1FWrTy8b99z&#10;7yMFAAAALs2Xp6en330MAC/qAVWiqsRVfUJV/zoAAO8sqwL7RKusDcy7kSqomuf5sCqwYisAhkuc&#10;tWznRFuP23m5+x5u9TMAAADApzEBC7hlz60A/PXur4EVAACD1SSrdV3391y1PnCUxFSJqhJX1apA&#10;kRXAWcjvLX95w/fX5KwEWVXo9olb/QwAAADwrgRYwDVKNDVt539u9z6hqgIrAAA+WAVVmV6VKVZ5&#10;zlSrxFaj1PSqRFW5pmk6rAwE4Gr0WOvbC9+bQGu3nR+2++7ueLgFAAAA8CIBFnApjq0AjN+OfB0A&#10;gE/UVwUmtlqWZX/P80iZXpUpVgmrElnVRCsA+PF/Mtr5pSlbPcZKoFUrD2viVg+3AAAAgBv15enp&#10;6XcfA/CJekD14wrA/nUAAM5IBVU9tqqVgSPVJKvca1VgzplyBQCfLHHWsp0TbT1u5+Xur+EWAAAA&#10;cEVMwAJGOLYCcNrehxWAAAAXolYFruu6D6xy5d1IiaoSV83zfFgfWLEVAJyx/K71lzd8f8VYibOO&#10;rT/s4RYAAABw5r8UAHiNBFO/budjKwB7YAUAwAWpVYEJqyqyqnejVGSVuKpWBVZsBQA3osda3174&#10;3gRau+38sN37+sMebgEAAAAfTIAFVECVv3RVQPX37epfBwDggtWqwJpolcAqz3k/SgVVia1yTdN0&#10;iK0AgDfp/+P50pStHmMl0Ppx/WEPtwAAAIB38OXp6el3HwNcnR5QHVsB2L8OAMCVqMiqplcty7K/&#10;53mkBFUJq/qqQJEVAFyEHmvl/rid+/rDex8TAAAA/G8mYMHl6CsAE0/9Yzv/un3NCkAAgBtQQVWP&#10;rTLRKpOthv5j9G9/20+0muf5EFnVOwDgYk3b9RoJspZ2Prb+sIdbAAAAcDMEWPD5Ek3lF13PrQCs&#10;wAoAgBtSqwLXdd3HVrlqstUoiaoSV9XawD7RCgC4efldcl9/+O2F7++Tsx62e19/2MMtAAAAuPgf&#10;moH31wOqRFU/TqiyAhAAgENQVbFVnkdHVplYlbAqV9YGZlVgvQMAeEe/PHM+JlHWrp1/XH/Ywy0A&#10;AAA4O1+enp5+9zHAq/223Y+tAOxfBwCAvb4qsKZY5TnnUSqoyuSqXNM0HWIrAIAL1ydn5f64nfv6&#10;w3sfEwAAAB/JBCz4vgIw/rndrQAEAODVMrGqAqvEVcuyHN6NlKAqYVVfFZhzAiwAgCs13X3/Xd5L&#10;EmQt27nHWj3i6uEWAAAAnESAxbVKMPXrdq4VgFETqvo6QAAAeJWsCuwTrbI2MO+G/sN2C6rmeT5M&#10;tqrYCgCA/ym///7lDd9fk7MSZNU/8vr6wx5uAQAAwJ9+AIVLUgFVgqoKqKwABADg3SSoSli1rus+&#10;tqq1gZloNUpiqkRViatqVaDICgDgw/VY69tL/2y8+/84Kx7a+4q4ergFAADAlfvy9PT0u4+BT9bX&#10;/dUKwD6hqn8dAAB+WgVVFVvlOVOtEluNUtOrElXlSmRV7wAAuGp9clairFp52Ncf3vuYAAAALpcJ&#10;WIzSVwAmnvrHdrYCEACAD9FXBSa2WpZleGQVCasqspqm6TDRCgCAmzVtV7y0EjFB1rKdE209tnNF&#10;XD3cAgAA4AwIsHirRFP5ZUFfAdgnVPV1gAAAMFTCqgRWPbaqlYEj1SSr3GtVYM6ZaAUAAD8hv7P/&#10;5Q3fX5OzEmTVysMea/UzAAAAA3+Ygx5QJapKQGUFIAAAZ6NWBa7ruo+rcs67kSqomuf5sCqwYisA&#10;ADgTPdb69tI/q/977bbzw3bf3X0Pt/oZAACANxBgXbda99dXANaEKisAAQA4KzW9KpFV7jXJKlOu&#10;RklMlagqcVWtCqzYCgAArkzfi/3SlK0+OStRVq08vG/fc+8jBQAA+H9fnp6efvcxXJRaARj/3O5W&#10;AAIAcBFqVWBNtEpglee8H6WCqsRWuaZpOqwMBAAAflrirGU7J9p63M7L3fdwq58BAACujglY5yF/&#10;+fl1O9cKwOgTrKwABADgIlRkVdOrlmXZ3/M8UqZXZYpVXxWYdwAAwFD5O8Mvb/j+mpyVIKtWHvaJ&#10;W/0MAABwMT8YMU4FVAmqat1fn1D1m48IAIBLVEFVj60y0SqTrUZKXJWJVvM8HyKregcAAFyEHmt9&#10;e+F78wPGbjs/bPfd3fFwCwAA4NMIsN6uT6OqFYBZCXgssAIAgItWqwLXdd3HVrlGR1aJqhJXJbKq&#10;9YEVWwEAADelj7R9acpWj7HyQ0utPKyJWz3cAgAAeFdfnp6efvcx/GkFYOKqf2znmlDVAysAALgq&#10;tSowYVVFVvVulIqsEldlbWBWBVZsBQAAMFjirGU7J9p63M7L3V/DLQAAgBdd+wSsYysA+wQrKwAB&#10;ALgJfVVgBVZ5znmUCqoSW+WapukQWwEAAHyi/G3klzd8f8VYibOOrT/s4RYAAHCjP2Rcmh5QJapK&#10;XNUnVPWvAwDAzcjEqoRVNb1qWZbDu5ESVCWs6qsCc06ABQAAcAV6rPXthe9NoLXbzg/bva8/7OEW&#10;AABwJc4lwHpuBeCvd38NrAAA4GZVUNUnWv3xxx/79YFD/8G+BVXzPB8mW4msAAAA/qKP/H1pylaP&#10;sfJD3Y/rD3u4BQAAnLEvT09Pvw/8v59oatrO/9zufUJVBVYAAECToCph1bqu+9iq1gYmwBolk6sy&#10;warWBvaJVgAAAHyqHmvl/rid+/rDex8TAAB8jlMmYB1bARi/Hfk6AADwjAqqKrbKc6ZaJbYapaZX&#10;JarKlfWB9Q4AAICzNd19/w/eX5Iga2nnY+sPe7gFAAD8pB5gVUCVv7zUur8+oeo3HxcAALxNXxWY&#10;2GpZluGRVSSsqshqmqa7r1+/7t8BAABw9fK3n77+8NsL398nZz1s977+sIdbAADAEVlB+ORjAACA&#10;0yWsSmBVsVUiq3o3UoKqhFV9VWDOmWgFAAAAAyTK2rXzj+sPe7gFAAA3Q4AFAACvlFWBfaJV1gbm&#10;3UgVVM3zfFgVWLEVAAAAnLE+OSv3x+3c1x/e+5gAALgGAiwAAGhqktW6rvt7rlofOEpiqkRViatq&#10;VaDICgAAgBuSIGvZzj3W6hFXD7cAAOCsCLAAALg5FVRlelWmWOU5U60SW41S06sSVeWapumwMhAA&#10;AAB4k5qclSCrRlP39Yc93AIAgOEEWAAAXKW+KjCx1bIs+3ueR8r0qkyxSliVyKomWgEAAACfIlHW&#10;bjs/tPcVcfVwCwAATiLAAgDgYlVQ1WOrWhk4Uk2yyr1WBeacKVcAAADAxeqTsxJl1crDvv7w3scE&#10;AMCPBFgAAJy9WhW4rus+sMqVdyNVUDXP82F9YMVWAAAAwM1LkLVs50Rbj+1cEVcPtwAAuGICLAAA&#10;zkKtCkxYVZFVvRslMVWiqsRVtSqwYisAAACAd1STsxJk1X9V1mOtfgYA4MIIsAAA+DC1KrAmWiWw&#10;ynPej1JBVWKrXNM0HWIrAAAAgDOUQGu3nR+2++7ue7jVzwAAnAEBFgAA76oiq5petSzL/p7nkRJU&#10;JazqqwJFVgAAAMCV65OzEmXVysP79j33PiYAgLEEWAAAvFkFVT22ykSrTLYaKXFVJlrN83yIrOod&#10;AAAAAP9T4qxlOyfaetzOy933cKufAQB4JQEWAADPqlWB67ruY6tcNdlqlERViatqbWCfaAUAAADA&#10;h6nJWQmy6r+66xO3+hkA4KYJsAAAblwFVRVb5Xl0ZJWJVQmrcmVtYFYF1jsAAAAALk4Crd12ftju&#10;u7vj4RYAwNURYAEA3IC+KrCmWOU551EqqMrkqlzTNB1iKwAAAABuVo+xEmjVysOauNXDLQCAiyDA&#10;AgC4EplYVYFV4qplWQ7vRkpQlbCqrwrMOQEWAAAAAPyExFnLdk609bidl7u/hlsAAJ9GgAUAcGGy&#10;KrBPtMrawLwbqYKqeZ7/tD5QZAUAAADAGakYK3HWsfWHPdwCAHg3AiwAgDOUoCph1bqu+9iq1gZm&#10;otUomVyVCVYJq2pVYE20AgAAAIArk0Brt50ftntff9jDLQCA/0mABQDwSSqoqtgqz5lqldhqlJpe&#10;lagqVyKregcAAAAAHNVjrARaP64/7OEWAHCDBFgAAAP1VYGJrZZlGR5ZRcKqiqymaTpMtAIAAAAA&#10;huqxVu6P27mvP7z3MQHAdRFgAQD8pIRVCax6bFUrA0eqSVa516rAnDPRCgAAAAA4ewmylnY+tv6w&#10;h1sAwJkSYAEAvFKtClzXdR9X5Zx3I1VQNc/zYVVgxVYAAAAAwE3pk7Metntff9jDLQDgAwmwAACa&#10;ml6VyCr3mmSVKVejJKZKVJW4qlYFVmwFAAAAAHCCRFm7dv5x/WEPtwCAnyTAAgBuTgVVNdEqz1kd&#10;mNhqlAqqElvlmqbpsDIQAAAAAOAT9clZuT9u577+8N7HBADPE2ABAFcpMVWiqoqtlmXZ3/M8UqZX&#10;ZYpVwqpEVjXRCgAAAADgCiTIWtr52PrDHm4BwE0QYAEAF6uCqh5bZaJVJluNlLgqE63med6vDqxJ&#10;VnkHAAAAAMBBTc7qsVZff9jDLQC4WAIsAODs1arAdV33sVWu0ZFVoqrEVYmsan1gxVYAAAAAALy7&#10;/NJ3t50f2vuKuHq4BQBnRYAFAJyFWhWYsKoiq3o3SkVWiatqVWDFVgAAAAAAnK0+OStRVq087OsP&#10;731MAHwUARYA8GH6qsAKrPKc8ygVVCW2yjVN0yG2AgAAAADg6iXIWrZzoq3Hdq6Iq4dbAPBmAiwA&#10;4F1lYlXCqppetSzL4d1ICaoSVvVVgSIrAAAAAADeqCZnJciqlYd9/WEPtwBgT4AFALxZBVV9otUf&#10;f/yxXx84UuKqTLSa5/kw2areAQAAAADAB8svxXfb+aG9r4irh1sAXDEBFgDw/E+O//nPPqxa13Uf&#10;W9XawARYo2RyVSZY1drAPtEKAAAAAAAuVJ+clSirVh7et++59zEBXCYBFgDcuAqqKrbq6wNH6dOr&#10;sjYwqwLrHQAAAAAA3LjEWct2TrT1uJ2Xu+/hVj8D8MkEWABwA/qqwIRVy7Lsn/N+pIRVmVyVa5qm&#10;Q2wFAAAAAAC8m5qclSCrVh72iVv9DMAAAiwAuBIJqxJYVWyVyKrejZSgKmFVXxWYcyZaAQAAAAAA&#10;ZyWB1m47P2z33d33cKufAXglARYAXNpPRv/5z58mWmVtYN6NVEHVPM+HVYEVWwEAAAAAAFepT87K&#10;HyJq5eF9+557HxOAAAsAzlKCqoRV67ruY6tctT5wlMRUiaoSV9WqQJEVAAAAAADwComzlu2caOtx&#10;Oy93x8MtgKsiwAKAT1JBVcVWec5Uq8RWo9T0qkRVuRJZ1TsAAAAAAIAPUjFW4qxa89EnbvVwC+Ds&#10;CbAAYKC+KjCx1bIs+3ueR0pYlSlWCaumaTpMtAIAAAAAALgwCbR22/lhu+/ujodbAJ9CgAUAP6mC&#10;qh5b1crAkWqSVe61KjDnTLQCAAAAAAC4QT3GSqD14/rDHm4BvBsBFgC8Uq0KXNd1H1flnHcjVVA1&#10;z/NhVWDFVgAAAAAAAJwscdaynRNtPW7nvv7w3scEvIYACwCaWhWYsCpTrGqSVd6NkpgqUVXiqloV&#10;WLEVAAAAAAAAZ6FirMRZx9Yf9nALuDECLABuTq0KrIlWCazynPejVFCV2CrXNE2H2AoAAAAAAICr&#10;0idnPWz3vv6wh1vAFRBgAXCVKrKq6VXLsuzveR4pQVXCqr4qUGQFAAAAAADAMxJl7dr5x/WHPdwC&#10;zpQAC4CLVUFVj60y0SqTrUZKXJWJVvM8HyKregcAAAAAAACD9MlZuT9u577+8N7HBB9PgAXA2atV&#10;geu67mOrXKMjq0RViasSWdX6wIqtAAAAAAAA4MwlyFra+dj6wx5uAT9BgAXAWahVgRVb5bnejVJh&#10;Va6sDcyqwHoHAAAAAAAAN6RPznrY7n39YQ+3gB8IsAD4MH1VYM655znnUSqoyuSqXNM0HWIrAAAA&#10;AAAA4M0SZe2280N7XxFXD7fgJgiwAHhXmVjVp1cty3J4N1KCqoRVfVVgzgmwAAAAAAAAgE/RJ2cl&#10;yqqVh3394b2PiUsnwALgJFkV2CdaZW1g3o1UQdU8z39aHyiyAgAAAAAAgIuXIGvZzom2Htu5Iq4e&#10;bsHZEGAB8KwEVQmr1nXdx1a1NjATrUbJ5KpMsEpYVasCa6IVAAAAAAAAwKYmZyXIqkkRff1hD7dg&#10;KAEWwI2roKpiqzxnqlViq1FqelWiqlyJrOodAAAAAAAAwDtLlLXbzg/tfUVcPdyCNxNgAdyAviow&#10;sdWyLMMjq0hYVZHVNE2HiVYAAAAAAAAAZ6pPzkqUVSsP79v33PuY6ARYAFciYVUCq4qtElnVu5ES&#10;VCWsyvSqWhWYcyZaAQAAAAAAAFyxxFnLdk609bidl7vv4VY/c6UEWAAXplYFruu6j6tyzruRKqia&#10;5/mwKrBiKwAAAAAAAABepSZnJciqP/L2iVv9zAURYAGcoZpklcgq91y1PnCUxFSJqhJX1arAiq0A&#10;AAAAAAAA+FAJtHbb+WG77+6+h1v9zCcTYAF8kgqqaqJVnrM6MLHVKBVUJbbKNU3TYWUgAAAAAAAA&#10;ABepT85KlFUrD+/b99z7mMYRYAEMlJgqUVXFVsuy7O95HinTqzLFKmFVIquaaAUAAAAAAADATUuc&#10;tWznRFuP23m5Ox5u8QoCLICfVEFVj60y0SqTrUZKXJWJVvM871cH1iSrvAMAAAAAAACAd1AxVuKs&#10;+iN4n7jVw62bJcACeKVaFbiu6z62yjU6skpUlbgqkVWtD6zYCgAAAAAAAADOSP6AvtvOD9t9d3c8&#10;3LoqAiyAplYFJqyqyKrejVKRVeKqWhVYsRUAAAAAAAAAXKEeYyXQ+nH9YQ+3zp4AC7g5tSqwJlol&#10;sMpz3o9SQVViq1zTNB1iKwAAAAAAAADgWYmzlu2caOtxO/f1h/ef+f+gAAu4SplYlbCqplcty3J4&#10;N1KCqoRVfVWgyAoAAAAAAAAAPkzFWImzjq0/7OHWuxBgARergqqaaJVzJlplstVIiasy0Wqe58Nk&#10;q3oHAAAAAAAAAFyMPjnrYbv39Yc93HqWAAs4e7UqcF3XfWyVqyZbjZLJVZlgVWsD+0QrAAAAAAAA&#10;AODmJMratfNh/aEACzgLFVRVbNXXB47Sp1dlbWBWBdY7AAAAAAAAAIDXEGABH6avCkxYtSzL/jnv&#10;R6mgKpOrck3TdIitAAAAAAAAAAB+lgALeFcJqxJYVWyVyKrejZSgKmFVXxWYcwIsAAAAAAAAAIBR&#10;BFjASbIqsE+0ytrAvBupgqp5ng+TrSq2AgAAAAAAAAD4DAIs4FkJqhJWreu6j61y1frAURJTJapK&#10;XFWrAkVWAAAAAAAAAMC5EmDBjaugqmKrPGeqVWKrUWp6VaKqXIms6h0AAAAAAAAAwCURYMEN6KsC&#10;E1sty7K/53mkhFWZYpWwapqmw0QrAAAAAAAAAIBrIcCCK1FBVY+tamXgSDXJKvdaFZhzJloBAAAA&#10;AAAAAFw7ARZcmFoVuK7rPq7KOe9GqqBqnufDqsCKrQAAAAAAAAAAbpkAC85QrQpMWJUpVjXJKu9G&#10;SUyVqCpxVa0KrNgKAAAAAAAAAIDjBFjwSWpVYE20SmCV57wfpYKqxFa5pmk6rAwEAAAAAAAAAODt&#10;BFgwUEVWNb1qWZb9Pc8jZXpVplj1VYF5BwAAAAAAAADA+xJgwU+qoKrHVplolclWIyWuykSreZ4P&#10;kVW9AwAAAAAAAADgYwiw4JVqVeC6rvvYKtfoyCpRVeKqRFa1PrBiKwAAAAAAAAAAPp8AC5paFVix&#10;VZ7r3SgVVuXK2sCsCqx3AAAAAAAAAACcNwEWN6evCsw59zznPEoFVZlclWuapkNsBQAAAAAAAADA&#10;5RJgcZUysapPr1qW5fBupARVCav6qsCcE2ABAAAAAAAAAHB9BFhcrAqq+kSrrA3M+sCRKqia5/lP&#10;6wNFVgAAAAAAAAAAt0eAxdlLUJWwal3XfWxVawMTYI2SyVWZYFVrA/tEKwAAAAAAAAAAKAIszkIF&#10;VRVb5TlTrRJbjVLTqxJV5cr6wHoHAAAAAAAAAACvIcDiw/RVgYmtlmUZHllFwqqKrKZpuvv69ev+&#10;HQAAAAAAAAAA/CwBFu8qYVUCq4qtElnVu5ESVCWs6qsCc85EKwAAAAAAAAAAGEWAxUlqVeC6rvu4&#10;Kue8G6mCqnmeD6sCK7YCAAAAAAAAAIDPIMDiWTXJKpFV7rlqfeAoiakSVSWuqlWBFVsBAAAAAAAA&#10;AMC5EWDduAqqaqJVnrM6MLHVKBVUJbbKNU3TYWUgAAAAAAAAAABcEgHWDUhMlaiqYqtlWfb3PI+U&#10;6VWZYpWwKpFVTbQCAAAAAAAAAIBrIcC6EhVU9diqVgaOVJOscs/qwDpnyhUAAAAAAAAAAFw7AdaF&#10;qVWB67ruA6tceTdSoqrEVfM8H9YHVmwFAAAAAAAAAAC3TIB1hmpVYMKqiqzq3SgVWSWuqlWBFVsB&#10;AAAAAAAAAADHCbA+Sa0KrIlWCazynPejVFCV2CrXNE2H2AoAAAAAAAAAAHg7AdZAmViVsKqmVy3L&#10;cng3UoKqhFV9VaDICgAAAAAAAAAA3p8A6ydVUFUTrXLORKtMthopcVUmWs3zfJhsVe8AAAAAAAAA&#10;AICPIcB6pVoVuK7rPrbKVZOtRsnkqkywqrWBfaIVAAAAAAAAAADw+QRYTQVVFVv19YGj9OlVWRuY&#10;VYH1DgAAAAAAAAAAOG83F2D1VYE1xSrPOY9SQVUmV+WapukQWwEAAAAAAAAAAJfrKgOsTKyqwCpx&#10;1bIsh3cjJahKWNVXBeacAAsAAAAAAAAAALg+Fx1gZVVgn2iVtYF5N1IFVfM8HyZbVWwFAAAAAAAA&#10;AADclrMPsBJUJaxa13UfW9XawEy0GiUxVaKqxFW1KlBkBQAAAAAAAAAA/OgsAqwKqiq2ynOmWiW2&#10;GqWmVyWqypXIqt4BAAAAAAAAAAC8xocFWH1VYGKrZVn29zyPlLAqU6wSVk3TdJhoBQAAAAAAAAAA&#10;8LPeNcCqoKrHVrUycKSaZJV7rQrMOROtAAAAAAAAAAAARjkpwKpVgeu67uOqnPNupAqq5nk+rAqs&#10;2AoAAAAAAAAAAOAzPBtg1fSqRFa51ySrTLkaJTFVoqrEVbUqsGIrAAAAAAAAAACAc3MIsB4eHu7+&#10;/e9/71cHJrYapYKqxFa5pmk6rAwEAAAAAAAAAAC4JF/7w3uuEcz0qkyx6qsC8w4AAAAAAAAAAOBa&#10;HAKsxFJvlbgqE63meT5EVvUOAAAAAAAAAADg2h2qq+emUyWqSlyVyKrWB1ZsBQAAAAAAAAAAcMu+&#10;PP1XPfzrX//a3xNjVWwFAAAAAAAAAADAcX8KsAAAAAAAAAAAAHg9ARYAAAAAAAAAAMCJBFgAAAAA&#10;AAAAAAAnEmABAAAAAAAAAACcSIAFAAAAAAAAAABwIgEWAAAAAAAAAADAiQRYAAAAAAAAAAAAJxJg&#10;AQAAAAAAAAAAnEiABQAAAAAAAAAAcCIBFgAAAAAAAAAAwIkEWAAAAAAAAAAAACcSYAEAAAAAAAAA&#10;AJxIgAUAAAAAAAAAAHAiARYAAAAAAAAAAMCJBFgAAAAAAAAAAAAnEmABAAAAAAAAAACcSIAFAAAA&#10;AAAAAABwIgEWAAAAAAAAAADAiQRYAAAAAAAAAAAAJxJgAQAAAAAAAAAAnEiABQAAAAAAAAAAcCIB&#10;FgAAAAAAAAAAwIkEWAAAAAAAAAAAACcSYAEAAAAAAAAAAJxIgAUAAAAAAAAAAHAiARYAAAAAAAAA&#10;AMCJBFgAAAAAAAAAAAAnEmABAAAAAAAAAACcSIAFAAAAAAAAAABwIgEWAAAAAAAAAADAif5PgAEA&#10;Tfn5EHXFwqEAAAAASUVORK5CYIJQSwMEFAAGAAgAAAAhAPWialrZAAAABgEAAA8AAABkcnMvZG93&#10;bnJldi54bWxMj0FvwjAMhe+T9h8iT9ptpGUb27qmCKFxRhQu3ELjNdUSp2oClH8/s8u4WH561nuf&#10;y/nonTjhELtACvJJBgKpCaajVsFuu3p6BxGTJqNdIFRwwQjz6v6u1IUJZ9rgqU6t4BCKhVZgU+oL&#10;KWNj0es4CT0Se99h8DqxHFppBn3mcO/kNMtm0uuOuMHqHpcWm5/66Lk3rt++nPTry7iyy8Vz6Pa4&#10;qZV6fBgXnyASjun/GK74jA4VMx3CkUwUTgE/kv7m1ctfp6wPvH3kLyCrUt7iV78AAAD//wMAUEsD&#10;BBQABgAIAAAAIQCqJg6+vAAAACEBAAAZAAAAZHJzL19yZWxzL2Uyb0RvYy54bWwucmVsc4SPQWrD&#10;MBBF94XcQcw+lp1FKMWyN6HgbUgOMEhjWcQaCUkt9e0jyCaBQJfzP/89ph///Cp+KWUXWEHXtCCI&#10;dTCOrYLr5Xv/CSIXZINrYFKwUYZx2H30Z1qx1FFeXMyiUjgrWEqJX1JmvZDH3IRIXJs5JI+lnsnK&#10;iPqGluShbY8yPTNgeGGKyShIk+lAXLZYzf+zwzw7TaegfzxxeaOQzld3BWKyVBR4Mg4fYddEtiCH&#10;Xr48NtwBAAD//wMAUEsBAi0AFAAGAAgAAAAhALGCZ7YKAQAAEwIAABMAAAAAAAAAAAAAAAAAAAAA&#10;AFtDb250ZW50X1R5cGVzXS54bWxQSwECLQAUAAYACAAAACEAOP0h/9YAAACUAQAACwAAAAAAAAAA&#10;AAAAAAA7AQAAX3JlbHMvLnJlbHNQSwECLQAUAAYACAAAACEACofmjIMFAAB+GwAADgAAAAAAAAAA&#10;AAAAAAA6AgAAZHJzL2Uyb0RvYy54bWxQSwECLQAKAAAAAAAAACEAmxsUEWhkAABoZAAAFAAAAAAA&#10;AAAAAAAAAADpBwAAZHJzL21lZGlhL2ltYWdlMS5wbmdQSwECLQAUAAYACAAAACEA9aJqWtkAAAAG&#10;AQAADwAAAAAAAAAAAAAAAACDbAAAZHJzL2Rvd25yZXYueG1sUEsBAi0AFAAGAAgAAAAhAKomDr68&#10;AAAAIQEAABkAAAAAAAAAAAAAAAAAiW0AAGRycy9fcmVscy9lMm9Eb2MueG1sLnJlbHNQSwUGAAAA&#10;AAYABgB8AQAAfG4AAAAA&#10;">
+                    <v:shape id="Rectangle 51" o:spid="_x0000_s1027" style="position:absolute;width:73152;height:11303;visibility:visible;mso-wrap-style:square;v-text-anchor:middle" coordsize="7312660,1129665" o:gfxdata="UEsDBBQABgAIAAAAIQDb4fbL7gAAAIUBAAATAAAAW0NvbnRlbnRfVHlwZXNdLnhtbHyQz07DMAyH&#10;70i8Q+QralM4IITa7kDhCAiNB7ASt43WOlEcyvb2pNu4IODoPz9/n1xv9vOkForiPDdwXVagiI23&#10;jocG3rdPxR0oScgWJ8/UwIEENu3lRb09BBKV0ywNjCmFe63FjDSjlD4Q50nv44wpl3HQAc0OB9I3&#10;VXWrjedEnIq03oC27qjHjympx31un0wiTQLq4bS4shrAECZnMGVTvbD9QSnOhDInjzsyuiBXWQP0&#10;r4R18jfgnHvJr4nOknrFmJ5xzhraRtHWf3Kkpfz/yGo5S+H73hkquyhdjr3R8m2lj09svwAAAP//&#10;AwBQSwMEFAAGAAgAAAAhAFr0LFu/AAAAFQEAAAsAAABfcmVscy8ucmVsc2zPwWrDMAwG4Ptg72B0&#10;X5TuUMaI01uh19I+gLGVxCy2jGSy9e1nemrHjpL4P0nD4SetZiPRyNnCruvBUPYcYp4tXC/Htw8w&#10;Wl0ObuVMFm6kcBhfX4Yzra62kC6xqGlKVgtLreUTUf1CyWnHhXKbTCzJ1VbKjMX5LzcTvvf9HuXR&#10;gPHJNKdgQU5hB+ZyK23zHztFL6w81c5zQp6m6P9TMfB3PtPWFCczVQtB9N4U2rp2HOA44NMz4y8A&#10;AAD//wMAUEsDBBQABgAIAAAAIQDYfN7+xgAAANwAAAAPAAAAZHJzL2Rvd25yZXYueG1sRI9Ba8Mw&#10;DIXvg/0Ho8Fuq7NCR8nqljEoDTusrO2hu4lYjdPFdrC1NP331WGwm8R7eu/TYjX6Tg2UchuDgedJ&#10;AYpCHW0bGgOH/fppDiozBotdDGTgShlWy/u7BZY2XsIXDTtulISEXKIBx9yXWufakcc8iT0F0U4x&#10;eWRZU6NtwouE+05Pi+JFe2yDNDjs6d1R/bP79Qa2H8O84uuU0qc7btapmp15823M48P49gqKaeR/&#10;8991ZQV/JvjyjEyglzcAAAD//wMAUEsBAi0AFAAGAAgAAAAhANvh9svuAAAAhQEAABMAAAAAAAAA&#10;AAAAAAAAAAAAAFtDb250ZW50X1R5cGVzXS54bWxQSwECLQAUAAYACAAAACEAWvQsW78AAAAVAQAA&#10;CwAAAAAAAAAAAAAAAAAfAQAAX3JlbHMvLnJlbHNQSwECLQAUAAYACAAAACEA2Hze/sYAAADcAAAA&#10;DwAAAAAAAAAAAAAAAAAHAgAAZHJzL2Rvd25yZXYueG1sUEsFBgAAAAADAAMAtwAAAPoCAAAAAA==&#10;" path="m,l7312660,r,1129665l3619500,733425,,1091565,,xe" fillcolor="#156082 [3204]" stroked="f" strokeweight="1pt">
+                      <v:stroke joinstyle="miter"/>
+                      <v:path arrowok="t" o:connecttype="custom" o:connectlocs="0,0;7315200,0;7315200,1130373;3620757,733885;0,1092249;0,0" o:connectangles="0,0,0,0,0,0"/>
+                    </v:shape>
+                    <v:rect id="Rectangle 151" o:spid="_x0000_s1028" style="position:absolute;width:73152;height:12161;visibility:visible;mso-wrap-style:square;v-text-anchor:middle" o:gfxdata="UEsDBBQABgAIAAAAIQDb4fbL7gAAAIUBAAATAAAAW0NvbnRlbnRfVHlwZXNdLnhtbHyQz07DMAyH&#10;70i8Q+QralM4IITa7kDhCAiNB7ASt43WOlEcyvb2pNu4IODoPz9/n1xv9vOkForiPDdwXVagiI23&#10;jocG3rdPxR0oScgWJ8/UwIEENu3lRb09BBKV0ywNjCmFe63FjDSjlD4Q50nv44wpl3HQAc0OB9I3&#10;VXWrjedEnIq03oC27qjHjympx31un0wiTQLq4bS4shrAECZnMGVTvbD9QSnOhDInjzsyuiBXWQP0&#10;r4R18jfgnHvJr4nOknrFmJ5xzhraRtHWf3Kkpfz/yGo5S+H73hkquyhdjr3R8m2lj09svwAAAP//&#10;AwBQSwMEFAAGAAgAAAAhAFr0LFu/AAAAFQEAAAsAAABfcmVscy8ucmVsc2zPwWrDMAwG4Ptg72B0&#10;X5TuUMaI01uh19I+gLGVxCy2jGSy9e1nemrHjpL4P0nD4SetZiPRyNnCruvBUPYcYp4tXC/Htw8w&#10;Wl0ObuVMFm6kcBhfX4Yzra62kC6xqGlKVgtLreUTUf1CyWnHhXKbTCzJ1VbKjMX5LzcTvvf9HuXR&#10;gPHJNKdgQU5hB+ZyK23zHztFL6w81c5zQp6m6P9TMfB3PtPWFCczVQtB9N4U2rp2HOA44NMz4y8A&#10;AAD//wMAUEsDBBQABgAIAAAAIQAtYVQ8wwAAANwAAAAPAAAAZHJzL2Rvd25yZXYueG1sRE9Na8JA&#10;EL0L/odlCt7MRsUQ0qxSRcGTtrZQehuyYxKanY3ZNcZ/3y0UepvH+5x8PZhG9NS52rKCWRSDIC6s&#10;rrlU8PG+n6YgnEfW2FgmBQ9ysF6NRzlm2t75jfqzL0UIYZehgsr7NpPSFRUZdJFtiQN3sZ1BH2BX&#10;St3hPYSbRs7jOJEGaw4NFba0raj4Pt+MguNuKy/JY2+ui/TrtNk1/eerOSk1eRpenkF4Gvy/+M99&#10;0GH+cga/z4QL5OoHAAD//wMAUEsBAi0AFAAGAAgAAAAhANvh9svuAAAAhQEAABMAAAAAAAAAAAAA&#10;AAAAAAAAAFtDb250ZW50X1R5cGVzXS54bWxQSwECLQAUAAYACAAAACEAWvQsW78AAAAVAQAACwAA&#10;AAAAAAAAAAAAAAAfAQAAX3JlbHMvLnJlbHNQSwECLQAUAAYACAAAACEALWFUPMMAAADcAAAADwAA&#10;AAAAAAAAAAAAAAAHAgAAZHJzL2Rvd25yZXYueG1sUEsFBgAAAAADAAMAtwAAAPcCAAAAAA==&#10;" stroked="f" strokeweight="1pt">
+                      <v:fill r:id="rId9" o:title="" recolor="t" rotate="t" type="frame"/>
+                    </v:rect>
+                    <w10:wrap anchorx="page" anchory="page"/>
+                  </v:group>
+                </w:pict>
+              </mc:Fallback>
+            </mc:AlternateContent>
+          </w:r>
+        </w:p>
+        <w:p>
+          <w:pPr>
+            <w:spacing w:line="278" w:lineRule="auto"/>
+            <w:jc w:val="left"/>
+            <w:rPr>
+              <w:rFonts w:cs="Arial"/>
+              <w:b/>
+              <w:bCs/>
+              <w:sz w:val="24"/>
+            </w:rPr>
+          </w:pPr>
+          <w:r>
+            <w:rPr>
+              <w:rFonts w:cs="Arial"/>
+              <w:b/>
+              <w:bCs/>
+              <w:sz w:val="24"/>
+            </w:rPr>
+            <w:t>Name:</w:t>
+          </w:r>
+        </w:p>
+        <w:p>
+          <w:pPr>
+            <w:spacing w:line="278" w:lineRule="auto"/>
+            <w:jc w:val="left"/>
+            <w:rPr>
+              <w:rFonts w:cs="Arial"/>
+              <w:bCs/>
+              <w:sz w:val="24"/>
+            </w:rPr>
+          </w:pPr>
+          <w:r>
+            <w:rPr>
+              <w:rFonts w:cs="Arial"/>
+              <w:bCs/>
+              <w:sz w:val="24"/>
+            </w:rPr>
+            <w:t>Sadri Yazidi</w:t>
+          </w:r>
+        </w:p>
+        <w:p>
+          <w:pPr>
+            <w:spacing w:line="278" w:lineRule="auto"/>
+            <w:jc w:val="left"/>
+            <w:rPr>
+              <w:rFonts w:cs="Arial"/>
+              <w:b/>
+              <w:bCs/>
+              <w:sz w:val="24"/>
+            </w:rPr>
+          </w:pPr>
+          <w:r>
+            <w:rPr>
+              <w:rFonts w:cs="Arial"/>
+              <w:b/>
+              <w:bCs/>
+              <w:sz w:val="24"/>
+            </w:rPr>
+            <w:t>Matriculation Number:</w:t>
+          </w:r>
+        </w:p>
+        <w:p>
+          <w:pPr>
+            <w:spacing w:line="278" w:lineRule="auto"/>
+            <w:jc w:val="left"/>
+            <w:rPr>
+              <w:rFonts w:cs="Arial"/>
+              <w:bCs/>
+              <w:sz w:val="24"/>
+            </w:rPr>
+          </w:pPr>
+          <w:r>
+            <w:rPr>
+              <w:rFonts w:cs="Arial"/>
+              <w:bCs/>
+              <w:sz w:val="24"/>
+            </w:rPr>
+            <w:t>UPS10684018</w:t>
+          </w:r>
+        </w:p>
+        <w:p>
+          <w:pPr>
+            <w:spacing w:line="278" w:lineRule="auto"/>
+            <w:jc w:val="left"/>
+            <w:rPr>
+              <w:rFonts w:cs="Arial"/>
+              <w:b/>
+              <w:bCs/>
+              <w:sz w:val="24"/>
+            </w:rPr>
+          </w:pPr>
+          <w:r>
+            <w:rPr>
+              <w:rFonts w:cs="Arial"/>
+              <w:b/>
+              <w:bCs/>
+              <w:sz w:val="24"/>
+            </w:rPr>
+            <w:t>Course:</w:t>
+          </w:r>
+        </w:p>
+        <w:p>
+          <w:pPr>
+            <w:spacing w:line="278" w:lineRule="auto"/>
+            <w:jc w:val="left"/>
+            <w:rPr>
+              <w:rFonts w:cs="Arial"/>
+              <w:bCs/>
+              <w:sz w:val="24"/>
+            </w:rPr>
+          </w:pPr>
+          <w:r>
+            <w:rPr>
+              <w:rFonts w:cs="Arial"/>
+              <w:bCs/>
+              <w:sz w:val="24"/>
+            </w:rPr>
+            <w:t>DLBDSEDAV01 – Explorative Data Analysis and Visualization</w:t>
+          </w:r>
+        </w:p>
+        <w:p>
+          <w:pPr>
+            <w:spacing w:line="278" w:lineRule="auto"/>
+            <w:jc w:val="left"/>
+            <w:rPr>
+              <w:rFonts w:cs="Arial"/>
+              <w:b/>
+              <w:bCs/>
+              <w:sz w:val="24"/>
+            </w:rPr>
+          </w:pPr>
+          <w:r>
+            <w:rPr>
+              <w:rFonts w:cs="Arial"/>
+              <w:b/>
+              <w:bCs/>
+              <w:sz w:val="24"/>
+            </w:rPr>
+            <w:t>Course Of Study:</w:t>
+          </w:r>
+        </w:p>
+        <w:p>
+          <w:pPr>
+            <w:spacing w:line="278" w:lineRule="auto"/>
+            <w:jc w:val="left"/>
+            <w:rPr>
+              <w:rFonts w:cs="Arial"/>
+              <w:bCs/>
+              <w:sz w:val="24"/>
+            </w:rPr>
+          </w:pPr>
+          <w:r>
+            <w:rPr>
+              <w:rFonts w:cs="Arial"/>
+              <w:bCs/>
+              <w:sz w:val="24"/>
+            </w:rPr>
+            <w:t>Data Analyst – Python</w:t>
+          </w:r>
+        </w:p>
+        <w:p>
+          <w:pPr>
+            <w:spacing w:line="278" w:lineRule="auto"/>
+            <w:jc w:val="left"/>
+            <w:rPr>
+              <w:rFonts w:cs="Arial"/>
+              <w:b/>
+              <w:bCs/>
+              <w:sz w:val="24"/>
+            </w:rPr>
+          </w:pPr>
+          <w:r>
+            <w:rPr>
+              <w:rFonts w:cs="Arial"/>
+              <w:b/>
+              <w:bCs/>
+              <w:sz w:val="24"/>
+            </w:rPr>
+            <w:t>Date:</w:t>
+          </w:r>
+        </w:p>
+        <w:p>
+          <w:pPr>
+            <w:spacing w:line="278" w:lineRule="auto"/>
+            <w:jc w:val="left"/>
+            <w:rPr>
+              <w:rFonts w:cs="Arial"/>
+              <w:bCs/>
+              <w:sz w:val="24"/>
+            </w:rPr>
+          </w:pPr>
+          <w:r>
+            <w:rPr>
+              <w:rFonts w:cs="Arial"/>
+              <w:bCs/>
+              <w:sz w:val="24"/>
+            </w:rPr>
+            <w:t>15.01.2025</w:t>
+          </w:r>
+        </w:p>
+        <w:p>
+          <w:pPr>
+            <w:spacing w:line="278" w:lineRule="auto"/>
+            <w:jc w:val="left"/>
+            <w:rPr>
+              <w:rFonts w:cs="Arial"/>
+              <w:b/>
+              <w:bCs/>
+              <w:sz w:val="24"/>
+            </w:rPr>
+          </w:pPr>
+          <w:r>
+            <w:rPr>
+              <w:rFonts w:cs="Arial"/>
+              <w:b/>
+              <w:bCs/>
+              <w:sz w:val="24"/>
+            </w:rPr>
+            <w:t>Tutor:</w:t>
+          </w:r>
+        </w:p>
+        <w:p>
+          <w:pPr>
+            <w:spacing w:line="278" w:lineRule="auto"/>
+            <w:jc w:val="left"/>
+            <w:rPr>
+              <w:rFonts w:cs="Arial"/>
+              <w:bCs/>
+              <w:sz w:val="24"/>
+            </w:rPr>
+          </w:pPr>
+          <w:r>
+            <w:rPr>
+              <w:rFonts w:cs="Arial"/>
+              <w:bCs/>
+              <w:sz w:val="24"/>
+            </w:rPr>
+            <w:t>Visieu Lac</w:t>
+          </w:r>
+        </w:p>
+        <w:p>
+          <w:pPr>
+            <w:spacing w:line="278" w:lineRule="auto"/>
+            <w:jc w:val="left"/>
+            <w:rPr>
+              <w:rFonts w:cs="Arial"/>
+              <w:bCs/>
+              <w:sz w:val="24"/>
+            </w:rPr>
+          </w:pPr>
+          <w:r>
+            <w:rPr>
+              <w:rFonts w:cs="Arial"/>
+              <w:b/>
+              <w:bCs/>
+              <w:sz w:val="24"/>
+            </w:rPr>
+            <w:t>Link to GitHub Repository:</w:t>
+          </w:r>
+        </w:p>
+        <w:p>
+          <w:pPr>
+            <w:spacing w:line="278" w:lineRule="auto"/>
+            <w:jc w:val="left"/>
+            <w:rPr>
+              <w:rFonts w:cs="Arial"/>
+              <w:szCs w:val="22"/>
+            </w:rPr>
+          </w:pPr>
+          <w:hyperlink r:id="rId10" w:history="1">
+            <w:r>
+              <w:rPr>
+                <w:rStyle w:val="Hyperlink"/>
+                <w:rFonts w:cs="Arial"/>
+                <w:sz w:val="24"/>
+              </w:rPr>
+              <w:t>1992SY/Data_Visualization</w:t>
+            </w:r>
+          </w:hyperlink>
+          <w:r>
+            <w:rPr>
+              <w:rFonts w:cs="Arial"/>
+              <w:szCs w:val="22"/>
+            </w:rPr>
+            <w:br w:type="page"/>
+          </w:r>
+        </w:p>
+      </w:sdtContent>
+    </w:sdt>
     <w:sdt>
       <w:sdtPr>
         <w:rPr>
@@ -29,10 +894,12 @@
             <w:pStyle w:val="Inhaltsverzeichnisberschrift"/>
             <w:spacing w:line="360" w:lineRule="auto"/>
             <w:rPr>
-              <w:rFonts w:ascii="Arial" w:hAnsi="Arial" w:cs="Arial"/>
+              <w:rFonts w:ascii="Arial" w:eastAsiaTheme="minorHAnsi" w:hAnsi="Arial" w:cs="Arial"/>
               <w:color w:val="auto"/>
+              <w:kern w:val="2"/>
               <w:sz w:val="22"/>
               <w:szCs w:val="22"/>
+              <w14:ligatures w14:val="standardContextual"/>
             </w:rPr>
           </w:pPr>
           <w:r>
@@ -86,7 +953,7 @@
             </w:rPr>
             <w:fldChar w:fldCharType="separate"/>
           </w:r>
-          <w:hyperlink w:anchor="_Toc187767811" w:history="1">
+          <w:hyperlink w:anchor="_Toc187834337" w:history="1">
             <w:r>
               <w:rPr>
                 <w:rStyle w:val="Hyperlink"/>
@@ -113,7 +980,7 @@
                 <w:noProof/>
                 <w:webHidden/>
               </w:rPr>
-              <w:instrText xml:space="preserve"> PAGEREF _Toc187767811 \h </w:instrText>
+              <w:instrText xml:space="preserve"> PAGEREF _Toc187834337 \h </w:instrText>
             </w:r>
             <w:r>
               <w:rPr>
@@ -156,7 +1023,7 @@
               <w:sz w:val="24"/>
             </w:rPr>
           </w:pPr>
-          <w:hyperlink w:anchor="_Toc187767812" w:history="1">
+          <w:hyperlink w:anchor="_Toc187834338" w:history="1">
             <w:r>
               <w:rPr>
                 <w:rStyle w:val="Hyperlink"/>
@@ -183,7 +1050,7 @@
                 <w:noProof/>
                 <w:webHidden/>
               </w:rPr>
-              <w:instrText xml:space="preserve"> PAGEREF _Toc187767812 \h </w:instrText>
+              <w:instrText xml:space="preserve"> PAGEREF _Toc187834338 \h </w:instrText>
             </w:r>
             <w:r>
               <w:rPr>
@@ -226,7 +1093,7 @@
               <w:sz w:val="24"/>
             </w:rPr>
           </w:pPr>
-          <w:hyperlink w:anchor="_Toc187767813" w:history="1">
+          <w:hyperlink w:anchor="_Toc187834339" w:history="1">
             <w:r>
               <w:rPr>
                 <w:rStyle w:val="Hyperlink"/>
@@ -253,7 +1120,7 @@
                 <w:noProof/>
                 <w:webHidden/>
               </w:rPr>
-              <w:instrText xml:space="preserve"> PAGEREF _Toc187767813 \h </w:instrText>
+              <w:instrText xml:space="preserve"> PAGEREF _Toc187834339 \h </w:instrText>
             </w:r>
             <w:r>
               <w:rPr>
@@ -296,7 +1163,7 @@
               <w:sz w:val="24"/>
             </w:rPr>
           </w:pPr>
-          <w:hyperlink w:anchor="_Toc187767814" w:history="1">
+          <w:hyperlink w:anchor="_Toc187834340" w:history="1">
             <w:r>
               <w:rPr>
                 <w:rStyle w:val="Hyperlink"/>
@@ -323,7 +1190,7 @@
                 <w:noProof/>
                 <w:webHidden/>
               </w:rPr>
-              <w:instrText xml:space="preserve"> PAGEREF _Toc187767814 \h </w:instrText>
+              <w:instrText xml:space="preserve"> PAGEREF _Toc187834340 \h </w:instrText>
             </w:r>
             <w:r>
               <w:rPr>
@@ -366,7 +1233,7 @@
               <w:sz w:val="24"/>
             </w:rPr>
           </w:pPr>
-          <w:hyperlink w:anchor="_Toc187767815" w:history="1">
+          <w:hyperlink w:anchor="_Toc187834341" w:history="1">
             <w:r>
               <w:rPr>
                 <w:rStyle w:val="Hyperlink"/>
@@ -393,7 +1260,7 @@
                 <w:noProof/>
                 <w:webHidden/>
               </w:rPr>
-              <w:instrText xml:space="preserve"> PAGEREF _Toc187767815 \h </w:instrText>
+              <w:instrText xml:space="preserve"> PAGEREF _Toc187834341 \h </w:instrText>
             </w:r>
             <w:r>
               <w:rPr>
@@ -436,7 +1303,7 @@
               <w:sz w:val="24"/>
             </w:rPr>
           </w:pPr>
-          <w:hyperlink w:anchor="_Toc187767816" w:history="1">
+          <w:hyperlink w:anchor="_Toc187834342" w:history="1">
             <w:r>
               <w:rPr>
                 <w:rStyle w:val="Hyperlink"/>
@@ -463,7 +1330,7 @@
                 <w:noProof/>
                 <w:webHidden/>
               </w:rPr>
-              <w:instrText xml:space="preserve"> PAGEREF _Toc187767816 \h </w:instrText>
+              <w:instrText xml:space="preserve"> PAGEREF _Toc187834342 \h </w:instrText>
             </w:r>
             <w:r>
               <w:rPr>
@@ -506,7 +1373,7 @@
               <w:sz w:val="24"/>
             </w:rPr>
           </w:pPr>
-          <w:hyperlink w:anchor="_Toc187767817" w:history="1">
+          <w:hyperlink w:anchor="_Toc187834343" w:history="1">
             <w:r>
               <w:rPr>
                 <w:rStyle w:val="Hyperlink"/>
@@ -533,7 +1400,7 @@
                 <w:noProof/>
                 <w:webHidden/>
               </w:rPr>
-              <w:instrText xml:space="preserve"> PAGEREF _Toc187767817 \h </w:instrText>
+              <w:instrText xml:space="preserve"> PAGEREF _Toc187834343 \h </w:instrText>
             </w:r>
             <w:r>
               <w:rPr>
@@ -576,7 +1443,7 @@
               <w:sz w:val="24"/>
             </w:rPr>
           </w:pPr>
-          <w:hyperlink w:anchor="_Toc187767818" w:history="1">
+          <w:hyperlink w:anchor="_Toc187834344" w:history="1">
             <w:r>
               <w:rPr>
                 <w:rStyle w:val="Hyperlink"/>
@@ -603,7 +1470,7 @@
                 <w:noProof/>
                 <w:webHidden/>
               </w:rPr>
-              <w:instrText xml:space="preserve"> PAGEREF _Toc187767818 \h </w:instrText>
+              <w:instrText xml:space="preserve"> PAGEREF _Toc187834344 \h </w:instrText>
             </w:r>
             <w:r>
               <w:rPr>
@@ -646,7 +1513,7 @@
               <w:sz w:val="24"/>
             </w:rPr>
           </w:pPr>
-          <w:hyperlink w:anchor="_Toc187767819" w:history="1">
+          <w:hyperlink w:anchor="_Toc187834345" w:history="1">
             <w:r>
               <w:rPr>
                 <w:rStyle w:val="Hyperlink"/>
@@ -673,7 +1540,7 @@
                 <w:noProof/>
                 <w:webHidden/>
               </w:rPr>
-              <w:instrText xml:space="preserve"> PAGEREF _Toc187767819 \h </w:instrText>
+              <w:instrText xml:space="preserve"> PAGEREF _Toc187834345 \h </w:instrText>
             </w:r>
             <w:r>
               <w:rPr>
@@ -716,7 +1583,7 @@
               <w:sz w:val="24"/>
             </w:rPr>
           </w:pPr>
-          <w:hyperlink w:anchor="_Toc187767820" w:history="1">
+          <w:hyperlink w:anchor="_Toc187834346" w:history="1">
             <w:r>
               <w:rPr>
                 <w:rStyle w:val="Hyperlink"/>
@@ -743,7 +1610,7 @@
                 <w:noProof/>
                 <w:webHidden/>
               </w:rPr>
-              <w:instrText xml:space="preserve"> PAGEREF _Toc187767820 \h </w:instrText>
+              <w:instrText xml:space="preserve"> PAGEREF _Toc187834346 \h </w:instrText>
             </w:r>
             <w:r>
               <w:rPr>
@@ -786,7 +1653,7 @@
               <w:sz w:val="24"/>
             </w:rPr>
           </w:pPr>
-          <w:hyperlink w:anchor="_Toc187767821" w:history="1">
+          <w:hyperlink w:anchor="_Toc187834347" w:history="1">
             <w:r>
               <w:rPr>
                 <w:rStyle w:val="Hyperlink"/>
@@ -813,7 +1680,7 @@
                 <w:noProof/>
                 <w:webHidden/>
               </w:rPr>
-              <w:instrText xml:space="preserve"> PAGEREF _Toc187767821 \h </w:instrText>
+              <w:instrText xml:space="preserve"> PAGEREF _Toc187834347 \h </w:instrText>
             </w:r>
             <w:r>
               <w:rPr>
@@ -856,7 +1723,7 @@
               <w:sz w:val="24"/>
             </w:rPr>
           </w:pPr>
-          <w:hyperlink w:anchor="_Toc187767822" w:history="1">
+          <w:hyperlink w:anchor="_Toc187834348" w:history="1">
             <w:r>
               <w:rPr>
                 <w:rStyle w:val="Hyperlink"/>
@@ -883,7 +1750,7 @@
                 <w:noProof/>
                 <w:webHidden/>
               </w:rPr>
-              <w:instrText xml:space="preserve"> PAGEREF _Toc187767822 \h </w:instrText>
+              <w:instrText xml:space="preserve"> PAGEREF _Toc187834348 \h </w:instrText>
             </w:r>
             <w:r>
               <w:rPr>
@@ -926,7 +1793,7 @@
               <w:sz w:val="24"/>
             </w:rPr>
           </w:pPr>
-          <w:hyperlink w:anchor="_Toc187767823" w:history="1">
+          <w:hyperlink w:anchor="_Toc187834349" w:history="1">
             <w:r>
               <w:rPr>
                 <w:rStyle w:val="Hyperlink"/>
@@ -953,7 +1820,7 @@
                 <w:noProof/>
                 <w:webHidden/>
               </w:rPr>
-              <w:instrText xml:space="preserve"> PAGEREF _Toc187767823 \h </w:instrText>
+              <w:instrText xml:space="preserve"> PAGEREF _Toc187834349 \h </w:instrText>
             </w:r>
             <w:r>
               <w:rPr>
@@ -996,7 +1863,7 @@
               <w:sz w:val="24"/>
             </w:rPr>
           </w:pPr>
-          <w:hyperlink w:anchor="_Toc187767824" w:history="1">
+          <w:hyperlink w:anchor="_Toc187834350" w:history="1">
             <w:r>
               <w:rPr>
                 <w:rStyle w:val="Hyperlink"/>
@@ -1023,7 +1890,7 @@
                 <w:noProof/>
                 <w:webHidden/>
               </w:rPr>
-              <w:instrText xml:space="preserve"> PAGEREF _Toc187767824 \h </w:instrText>
+              <w:instrText xml:space="preserve"> PAGEREF _Toc187834350 \h </w:instrText>
             </w:r>
             <w:r>
               <w:rPr>
@@ -1066,7 +1933,7 @@
               <w:sz w:val="24"/>
             </w:rPr>
           </w:pPr>
-          <w:hyperlink w:anchor="_Toc187767825" w:history="1">
+          <w:hyperlink w:anchor="_Toc187834351" w:history="1">
             <w:r>
               <w:rPr>
                 <w:rStyle w:val="Hyperlink"/>
@@ -1093,7 +1960,7 @@
                 <w:noProof/>
                 <w:webHidden/>
               </w:rPr>
-              <w:instrText xml:space="preserve"> PAGEREF _Toc187767825 \h </w:instrText>
+              <w:instrText xml:space="preserve"> PAGEREF _Toc187834351 \h </w:instrText>
             </w:r>
             <w:r>
               <w:rPr>
@@ -1136,7 +2003,7 @@
               <w:sz w:val="24"/>
             </w:rPr>
           </w:pPr>
-          <w:hyperlink w:anchor="_Toc187767826" w:history="1">
+          <w:hyperlink w:anchor="_Toc187834352" w:history="1">
             <w:r>
               <w:rPr>
                 <w:rStyle w:val="Hyperlink"/>
@@ -1163,7 +2030,7 @@
                 <w:noProof/>
                 <w:webHidden/>
               </w:rPr>
-              <w:instrText xml:space="preserve"> PAGEREF _Toc187767826 \h </w:instrText>
+              <w:instrText xml:space="preserve"> PAGEREF _Toc187834352 \h </w:instrText>
             </w:r>
             <w:r>
               <w:rPr>
@@ -1206,7 +2073,7 @@
               <w:sz w:val="24"/>
             </w:rPr>
           </w:pPr>
-          <w:hyperlink w:anchor="_Toc187767827" w:history="1">
+          <w:hyperlink w:anchor="_Toc187834353" w:history="1">
             <w:r>
               <w:rPr>
                 <w:rStyle w:val="Hyperlink"/>
@@ -1233,7 +2100,7 @@
                 <w:noProof/>
                 <w:webHidden/>
               </w:rPr>
-              <w:instrText xml:space="preserve"> PAGEREF _Toc187767827 \h </w:instrText>
+              <w:instrText xml:space="preserve"> PAGEREF _Toc187834353 \h </w:instrText>
             </w:r>
             <w:r>
               <w:rPr>
@@ -1276,7 +2143,7 @@
               <w:sz w:val="24"/>
             </w:rPr>
           </w:pPr>
-          <w:hyperlink w:anchor="_Toc187767828" w:history="1">
+          <w:hyperlink w:anchor="_Toc187834354" w:history="1">
             <w:r>
               <w:rPr>
                 <w:rStyle w:val="Hyperlink"/>
@@ -1303,7 +2170,7 @@
                 <w:noProof/>
                 <w:webHidden/>
               </w:rPr>
-              <w:instrText xml:space="preserve"> PAGEREF _Toc187767828 \h </w:instrText>
+              <w:instrText xml:space="preserve"> PAGEREF _Toc187834354 \h </w:instrText>
             </w:r>
             <w:r>
               <w:rPr>
@@ -1346,7 +2213,7 @@
               <w:sz w:val="24"/>
             </w:rPr>
           </w:pPr>
-          <w:hyperlink w:anchor="_Toc187767829" w:history="1">
+          <w:hyperlink w:anchor="_Toc187834355" w:history="1">
             <w:r>
               <w:rPr>
                 <w:rStyle w:val="Hyperlink"/>
@@ -1373,7 +2240,7 @@
                 <w:noProof/>
                 <w:webHidden/>
               </w:rPr>
-              <w:instrText xml:space="preserve"> PAGEREF _Toc187767829 \h </w:instrText>
+              <w:instrText xml:space="preserve"> PAGEREF _Toc187834355 \h </w:instrText>
             </w:r>
             <w:r>
               <w:rPr>
@@ -1416,7 +2283,7 @@
               <w:sz w:val="24"/>
             </w:rPr>
           </w:pPr>
-          <w:hyperlink w:anchor="_Toc187767830" w:history="1">
+          <w:hyperlink w:anchor="_Toc187834356" w:history="1">
             <w:r>
               <w:rPr>
                 <w:rStyle w:val="Hyperlink"/>
@@ -1443,7 +2310,7 @@
                 <w:noProof/>
                 <w:webHidden/>
               </w:rPr>
-              <w:instrText xml:space="preserve"> PAGEREF _Toc187767830 \h </w:instrText>
+              <w:instrText xml:space="preserve"> PAGEREF _Toc187834356 \h </w:instrText>
             </w:r>
             <w:r>
               <w:rPr>
@@ -1486,7 +2353,7 @@
               <w:sz w:val="24"/>
             </w:rPr>
           </w:pPr>
-          <w:hyperlink w:anchor="_Toc187767831" w:history="1">
+          <w:hyperlink w:anchor="_Toc187834357" w:history="1">
             <w:r>
               <w:rPr>
                 <w:rStyle w:val="Hyperlink"/>
@@ -1513,7 +2380,7 @@
                 <w:noProof/>
                 <w:webHidden/>
               </w:rPr>
-              <w:instrText xml:space="preserve"> PAGEREF _Toc187767831 \h </w:instrText>
+              <w:instrText xml:space="preserve"> PAGEREF _Toc187834357 \h </w:instrText>
             </w:r>
             <w:r>
               <w:rPr>
@@ -1556,7 +2423,7 @@
               <w:sz w:val="24"/>
             </w:rPr>
           </w:pPr>
-          <w:hyperlink w:anchor="_Toc187767832" w:history="1">
+          <w:hyperlink w:anchor="_Toc187834358" w:history="1">
             <w:r>
               <w:rPr>
                 <w:rStyle w:val="Hyperlink"/>
@@ -1583,7 +2450,7 @@
                 <w:noProof/>
                 <w:webHidden/>
               </w:rPr>
-              <w:instrText xml:space="preserve"> PAGEREF _Toc187767832 \h </w:instrText>
+              <w:instrText xml:space="preserve"> PAGEREF _Toc187834358 \h </w:instrText>
             </w:r>
             <w:r>
               <w:rPr>
@@ -1626,7 +2493,7 @@
               <w:sz w:val="24"/>
             </w:rPr>
           </w:pPr>
-          <w:hyperlink w:anchor="_Toc187767833" w:history="1">
+          <w:hyperlink w:anchor="_Toc187834359" w:history="1">
             <w:r>
               <w:rPr>
                 <w:rStyle w:val="Hyperlink"/>
@@ -1653,7 +2520,7 @@
                 <w:noProof/>
                 <w:webHidden/>
               </w:rPr>
-              <w:instrText xml:space="preserve"> PAGEREF _Toc187767833 \h </w:instrText>
+              <w:instrText xml:space="preserve"> PAGEREF _Toc187834359 \h </w:instrText>
             </w:r>
             <w:r>
               <w:rPr>
@@ -1717,13 +2584,13 @@
     </w:p>
     <w:p/>
     <w:p/>
-    <w:p/>
     <w:p>
       <w:pPr>
         <w:pStyle w:val="berschrift10"/>
       </w:pPr>
-      <w:bookmarkStart w:id="0" w:name="_Toc187767811"/>
-      <w:r>
+      <w:bookmarkStart w:id="0" w:name="_Toc187834337"/>
+      <w:r>
+        <w:lastRenderedPageBreak/>
         <w:t>1. Introduction</w:t>
       </w:r>
       <w:bookmarkEnd w:id="0"/>
@@ -1732,7 +2599,7 @@
       <w:pPr>
         <w:pStyle w:val="berschrift20"/>
       </w:pPr>
-      <w:bookmarkStart w:id="1" w:name="_Toc187767812"/>
+      <w:bookmarkStart w:id="1" w:name="_Toc187834338"/>
       <w:r>
         <w:t>1.1 Motivation</w:t>
       </w:r>
@@ -1740,7 +2607,13 @@
     </w:p>
     <w:p>
       <w:r>
-        <w:t>In the era of information overload, effective data visualization has become a cornerstone of data communication. It is not enough to simply present data; the story behind the data must be conveyed effectively. Storytelling transforms raw numbers into compelling narratives, making data more accessible and engaging (Cairo, 2016). The COVID-19 pandemic has highlighted the critical need for clear and insightful data visualizations to communicate trends and inform decision-making effectively. Poor visualizations can mislead, confuse, or overwhelm audiences, diminishing their impact and utility (Healy, 2018).</w:t>
+        <w:t xml:space="preserve">In the era of information overload, effective data visualization has become a cornerstone of data communication. </w:t>
+      </w:r>
+      <w:r>
+        <w:t>Simply presenting data is not enough anymore</w:t>
+      </w:r>
+      <w:r>
+        <w:t>; the story behind the data must be conveyed effectively. Storytelling transforms raw numbers into compelling narratives, making data more accessible and engaging (Cairo, 2016). The COVID-19 pandemic has highlighted the critical need for clear and insightful data visualizations to communicate trends and inform decision-making effectively. Poor visualizations can mislead, confuse, or overwhelm audiences, diminishing their impact and utility (Healy, 2018).</w:t>
       </w:r>
     </w:p>
     <w:p>
@@ -1755,7 +2628,7 @@
       <w:r>
         <w:br/>
       </w:r>
-      <w:bookmarkStart w:id="2" w:name="_Toc187767813"/>
+      <w:bookmarkStart w:id="2" w:name="_Toc187834339"/>
       <w:r>
         <w:t>1.2 Objective</w:t>
       </w:r>
@@ -1763,7 +2636,13 @@
     </w:p>
     <w:p>
       <w:r>
-        <w:t>The objective of this paper is to demonstrate how a poorly designed COVID-19 data visualization can be improved to better convey its intended message. By creating alternative visualizations, we aim to highlight techniques for enhancing clarity, focus, and engagement. This paper will also critically examine how principles from the literature, such as those articulated by Few (2012) and Evergreen (2016), can be applied to refine and elevate the communicative power of data visualizations</w:t>
+        <w:t xml:space="preserve">The objective of this paper is to demonstrate how a poorly designed COVID-19 data visualization can be improved to better convey its intended message. By creating alternative visualizations, </w:t>
+      </w:r>
+      <w:r>
+        <w:t>I a</w:t>
+      </w:r>
+      <w:r>
+        <w:t>im to highlight techniques for enhancing clarity, focus, and engagement. This paper will also critically examine how principles from the literature, such as those articulated by Few (2012) and Evergreen (2016), can be applied to refine and elevate the communicative power of data visualizations</w:t>
       </w:r>
       <w:r>
         <w:t>.</w:t>
@@ -1776,7 +2655,7 @@
       <w:r>
         <w:br/>
       </w:r>
-      <w:bookmarkStart w:id="3" w:name="_Toc187767814"/>
+      <w:bookmarkStart w:id="3" w:name="_Toc187834340"/>
       <w:r>
         <w:t>1.3 Approach</w:t>
       </w:r>
@@ -1784,22 +2663,29 @@
     </w:p>
     <w:p>
       <w:r>
-        <w:t>The approach involves identifying a suboptimal COVID-19 visualization, analyzing its shortcomings based on data visualization principles, and creating three improved versions. Each alternative visualization will emphasize different aspects of storytelling, followed by a critical discussion of their effectiveness. Additionally, the visualizations are grounded in principles of color theory, cognitive load minimization, and data ethics to ensure their accessibility and inclusiveness (</w:t>
-      </w:r>
-      <w:proofErr w:type="spellStart"/>
-      <w:r>
-        <w:t>Knaflic</w:t>
-      </w:r>
-      <w:proofErr w:type="spellEnd"/>
-      <w:r>
-        <w:t>, 2015).</w:t>
+        <w:t xml:space="preserve">The approach involves identifying a suboptimal COVID-19 visualization, analyzing its shortcomings based on data visualization principles, and creating three improved versions. Each alternative visualization will emphasize different aspects of storytelling, followed by a critical discussion of their effectiveness. Additionally, the visualizations are grounded in principles of </w:t>
+      </w:r>
+      <w:r>
+        <w:t>cognitive load minimization</w:t>
+      </w:r>
+      <w:r>
+        <w:t xml:space="preserve">, </w:t>
+      </w:r>
+      <w:r>
+        <w:t>color theory</w:t>
+      </w:r>
+      <w:r>
+        <w:t xml:space="preserve"> </w:t>
+      </w:r>
+      <w:r>
+        <w:t>and data ethics to ensure their accessibility and inclusiveness (Knaflic, 2015).</w:t>
       </w:r>
     </w:p>
     <w:p>
       <w:pPr>
         <w:pStyle w:val="berschrift10"/>
       </w:pPr>
-      <w:bookmarkStart w:id="4" w:name="_Toc187767815"/>
+      <w:bookmarkStart w:id="4" w:name="_Toc187834341"/>
       <w:r>
         <w:lastRenderedPageBreak/>
         <w:t>2. Baseline Visualization and Dataset</w:t>
@@ -1810,7 +2696,7 @@
       <w:pPr>
         <w:pStyle w:val="berschrift20"/>
       </w:pPr>
-      <w:bookmarkStart w:id="5" w:name="_Toc187767816"/>
+      <w:bookmarkStart w:id="5" w:name="_Toc187834342"/>
       <w:r>
         <w:t>2.1 Dataset Description</w:t>
       </w:r>
@@ -1818,7 +2704,28 @@
     </w:p>
     <w:p>
       <w:r>
-        <w:t>The dataset for this study was obtained from Our World in Data and includes global COVID-19 data such as case counts, vaccination rates, and testing statistics. The dataset is well-structured, with daily updates for multiple countries. Key variables include:</w:t>
+        <w:t xml:space="preserve">The dataset for this study was obtained from </w:t>
+      </w:r>
+      <w:r>
+        <w:t>“</w:t>
+      </w:r>
+      <w:r>
+        <w:t>Our World in Data</w:t>
+      </w:r>
+      <w:r>
+        <w:t>”</w:t>
+      </w:r>
+      <w:r>
+        <w:t xml:space="preserve"> and includes global COVID-19 data such as case counts, </w:t>
+      </w:r>
+      <w:r>
+        <w:t>testing statistics</w:t>
+      </w:r>
+      <w:r>
+        <w:t xml:space="preserve"> and </w:t>
+      </w:r>
+      <w:r>
+        <w:t>vaccination rates. The dataset is well-structured, with daily updates for multiple countries. Key variables include:</w:t>
       </w:r>
     </w:p>
     <w:p>
@@ -1881,7 +2788,7 @@
       <w:r>
         <w:br/>
       </w:r>
-      <w:bookmarkStart w:id="6" w:name="_Toc187767817"/>
+      <w:bookmarkStart w:id="6" w:name="_Toc187834343"/>
       <w:r>
         <w:t>2.2 Baseline Visualization</w:t>
       </w:r>
@@ -2009,7 +2916,7 @@
       <w:r>
         <w:br/>
       </w:r>
-      <w:bookmarkStart w:id="7" w:name="_Toc187767818"/>
+      <w:bookmarkStart w:id="7" w:name="_Toc187834344"/>
       <w:r>
         <w:t>2.3 Literature on Visualization Principles</w:t>
       </w:r>
@@ -2021,15 +2928,34 @@
       </w:r>
       <w:r>
         <w:lastRenderedPageBreak/>
-        <w:t xml:space="preserve">(2016) emphasizes the importance of aligning design elements with the intended message, while </w:t>
-      </w:r>
-      <w:proofErr w:type="spellStart"/>
-      <w:r>
-        <w:t>Knaflic</w:t>
-      </w:r>
-      <w:proofErr w:type="spellEnd"/>
-      <w:r>
-        <w:t xml:space="preserve"> (2015) highlights the role of color and layout in guiding audience attention. These principles and techniques guide the improvements in this study.</w:t>
+        <w:t xml:space="preserve">(2016) emphasizes the importance of aligning design elements with the intended message, while Knaflic (2015) highlights the role of color and layout in guiding </w:t>
+      </w:r>
+      <w:r>
+        <w:t xml:space="preserve">the </w:t>
+      </w:r>
+      <w:r>
+        <w:t>audience</w:t>
+      </w:r>
+      <w:r>
+        <w:t>s</w:t>
+      </w:r>
+      <w:r>
+        <w:t xml:space="preserve"> attention. These </w:t>
+      </w:r>
+      <w:r>
+        <w:t>techniques</w:t>
+      </w:r>
+      <w:r>
+        <w:t xml:space="preserve"> and </w:t>
+      </w:r>
+      <w:r>
+        <w:t>principles</w:t>
+      </w:r>
+      <w:r>
+        <w:t xml:space="preserve"> </w:t>
+      </w:r>
+      <w:r>
+        <w:t>guide the improvements in this study.</w:t>
       </w:r>
     </w:p>
     <w:p>
@@ -2039,7 +2965,7 @@
       <w:r>
         <w:br/>
       </w:r>
-      <w:bookmarkStart w:id="8" w:name="_Toc187767819"/>
+      <w:bookmarkStart w:id="8" w:name="_Toc187834345"/>
       <w:r>
         <w:t>3. Alternative Visualizations</w:t>
       </w:r>
@@ -2049,7 +2975,7 @@
       <w:pPr>
         <w:pStyle w:val="berschrift20"/>
       </w:pPr>
-      <w:bookmarkStart w:id="9" w:name="_Toc187767820"/>
+      <w:bookmarkStart w:id="9" w:name="_Toc187834346"/>
       <w:r>
         <w:t>3.1 Principles for Improvement</w:t>
       </w:r>
@@ -2093,7 +3019,25 @@
         <w:t>Clarity</w:t>
       </w:r>
       <w:r>
-        <w:t>: Using effective color schemes, reducing clutter, and emphasizing key data points to improve readability.</w:t>
+        <w:t xml:space="preserve">: </w:t>
+      </w:r>
+      <w:r>
+        <w:t>R</w:t>
+      </w:r>
+      <w:r>
+        <w:t>educing clutter</w:t>
+      </w:r>
+      <w:r>
+        <w:t>, u</w:t>
+      </w:r>
+      <w:r>
+        <w:t>sing effective color schemes</w:t>
+      </w:r>
+      <w:r>
+        <w:t xml:space="preserve"> </w:t>
+      </w:r>
+      <w:r>
+        <w:t>and emphasizing key data points to improve readability.</w:t>
       </w:r>
     </w:p>
     <w:p>
@@ -2115,7 +3059,7 @@
       <w:r>
         <w:br/>
       </w:r>
-      <w:bookmarkStart w:id="10" w:name="_Toc187767821"/>
+      <w:bookmarkStart w:id="10" w:name="_Toc187834347"/>
       <w:r>
         <w:t>3.2 Visualization 1: Normalized Bar Chart</w:t>
       </w:r>
@@ -2138,7 +3082,7 @@
           <w:b/>
           <w:bCs/>
         </w:rPr>
-        <w:t>Design Choices:</w:t>
+        <w:t>Design Choices</w:t>
       </w:r>
     </w:p>
     <w:p>
@@ -2162,19 +3106,13 @@
         <w:t>Annotations:</w:t>
       </w:r>
       <w:r>
-        <w:t xml:space="preserve"> The top three countries with the highest cases per million are annotated for better clarity.</w:t>
-      </w:r>
-    </w:p>
-    <w:p>
-      <w:r>
-        <w:rPr>
-          <w:b/>
-          <w:bCs/>
-        </w:rPr>
-        <w:t>Logarithmic Scale:</w:t>
-      </w:r>
-      <w:r>
-        <w:t xml:space="preserve"> The y-axis uses a logarithmic scale to account for wide disparities in case rates.</w:t>
+        <w:t xml:space="preserve"> </w:t>
+      </w:r>
+      <w:r>
+        <w:t xml:space="preserve">The country with the highest number of case per million is </w:t>
+      </w:r>
+      <w:r>
+        <w:t>easy to see for the viewer, because it is highlighted in red.</w:t>
       </w:r>
     </w:p>
     <w:p>
@@ -2188,12 +3126,21 @@
       <w:r>
         <w:t xml:space="preserve"> This visualization provides a fairer comparison of countries by normalizing the data by population, offering a cleaner and more focused presentation than the baseline chart. It highlights key insights and allows for more meaningful comparisons.</w:t>
       </w:r>
-    </w:p>
+      <w:bookmarkStart w:id="11" w:name="_Toc187834348"/>
+    </w:p>
+    <w:p>
+      <w:r>
+        <w:br/>
+      </w:r>
+      <w:r>
+        <w:br/>
+      </w:r>
+    </w:p>
+    <w:p/>
     <w:p>
       <w:pPr>
         <w:pStyle w:val="berschrift20"/>
       </w:pPr>
-      <w:bookmarkStart w:id="11" w:name="_Toc187767822"/>
       <w:r>
         <w:lastRenderedPageBreak/>
         <w:t>3.3 Visualization 2: Time-Series Line Chart</w:t>
@@ -2202,22 +3149,43 @@
     </w:p>
     <w:p>
       <w:r>
-        <w:t>Description: This line chart displays the temporal progression of COVID-19 cases for a selection of countries. The chart emphasizes trends over time, making it ideal for telling a narrative about how different countries experienced the pandemic.</w:t>
-      </w:r>
-    </w:p>
-    <w:p>
-      <w:pPr>
         <w:rPr>
           <w:b/>
           <w:bCs/>
         </w:rPr>
-      </w:pPr>
+        <w:t>Description:</w:t>
+      </w:r>
       <w:r>
         <w:rPr>
           <w:b/>
           <w:bCs/>
         </w:rPr>
-        <w:t>Design Choices:</w:t>
+        <w:br/>
+      </w:r>
+      <w:r>
+        <w:t>This line chart displays the temporal progression of COVID-19 cases for a selection of countries. The chart emphasizes trends over time, making it ideal for telling a narrative about how different countries experienced the pandemic.</w:t>
+      </w:r>
+    </w:p>
+    <w:p>
+      <w:pPr>
+        <w:rPr>
+          <w:b/>
+          <w:bCs/>
+        </w:rPr>
+      </w:pPr>
+      <w:r>
+        <w:rPr>
+          <w:b/>
+          <w:bCs/>
+        </w:rPr>
+        <w:t>Design Choices</w:t>
+      </w:r>
+      <w:r>
+        <w:rPr>
+          <w:b/>
+          <w:bCs/>
+        </w:rPr>
+        <w:t xml:space="preserve"> </w:t>
       </w:r>
     </w:p>
     <w:p>
@@ -2233,15 +3201,74 @@
       </w:r>
     </w:p>
     <w:p>
-      <w:r>
+      <w:pPr>
         <w:rPr>
           <w:b/>
           <w:bCs/>
         </w:rPr>
-        <w:t>Annotations:</w:t>
-      </w:r>
-      <w:r>
-        <w:t xml:space="preserve"> Significant dates, such as lockdowns and policy changes, are annotated to provide context.</w:t>
+      </w:pPr>
+      <w:r>
+        <w:rPr>
+          <w:b/>
+          <w:bCs/>
+        </w:rPr>
+        <w:t>Logarithmic</w:t>
+      </w:r>
+      <w:r>
+        <w:rPr>
+          <w:b/>
+          <w:bCs/>
+        </w:rPr>
+        <w:t xml:space="preserve"> Scale:</w:t>
+      </w:r>
+      <w:r>
+        <w:rPr>
+          <w:b/>
+          <w:bCs/>
+        </w:rPr>
+        <w:t xml:space="preserve"> </w:t>
+      </w:r>
+      <w:r>
+        <w:rPr>
+          <w:bCs/>
+        </w:rPr>
+        <w:t xml:space="preserve">Because in this graphic </w:t>
+      </w:r>
+      <w:r>
+        <w:rPr>
+          <w:bCs/>
+        </w:rPr>
+        <w:t>the numbers are growing</w:t>
+      </w:r>
+      <w:r>
+        <w:rPr>
+          <w:bCs/>
+        </w:rPr>
+        <w:t xml:space="preserve"> </w:t>
+      </w:r>
+      <w:r>
+        <w:rPr>
+          <w:bCs/>
+        </w:rPr>
+        <w:t xml:space="preserve">exponentially, I decided to use a </w:t>
+      </w:r>
+      <w:r>
+        <w:rPr>
+          <w:bCs/>
+        </w:rPr>
+        <w:t>logarithmic</w:t>
+      </w:r>
+      <w:r>
+        <w:rPr>
+          <w:bCs/>
+        </w:rPr>
+        <w:t xml:space="preserve"> scale for the y-axis</w:t>
+      </w:r>
+      <w:r>
+        <w:rPr>
+          <w:bCs/>
+        </w:rPr>
+        <w:t>. In this way, it is easier to get an overview of the different cases in the different countries.</w:t>
       </w:r>
     </w:p>
     <w:p>
@@ -2253,7 +3280,22 @@
         <w:t>Gridlines</w:t>
       </w:r>
       <w:r>
-        <w:t>: Vertical gridlines mark key events, enhancing interpretability.</w:t>
+        <w:t>:</w:t>
+      </w:r>
+      <w:r>
+        <w:t xml:space="preserve"> Faster recognition for the viewer</w:t>
+      </w:r>
+      <w:r>
+        <w:t xml:space="preserve">, how many cases at </w:t>
+      </w:r>
+      <w:r>
+        <w:t xml:space="preserve">a </w:t>
+      </w:r>
+      <w:r>
+        <w:t xml:space="preserve">certain time were </w:t>
+      </w:r>
+      <w:r>
+        <w:t>reported.</w:t>
       </w:r>
     </w:p>
     <w:p>
@@ -2265,7 +3307,13 @@
         <w:t>Evaluation:</w:t>
       </w:r>
       <w:r>
-        <w:t xml:space="preserve"> This visualization is ideal for showcasing trends and understanding how the pandemic unfolded in different countries. It effectively conveys the temporal nature of the data and highlights differences in responses.</w:t>
+        <w:t xml:space="preserve"> This visualization is ideal for </w:t>
+      </w:r>
+      <w:r>
+        <w:t>the trend in reported Covid-19 cases</w:t>
+      </w:r>
+      <w:r>
+        <w:t xml:space="preserve"> and understanding how the pandemic unfolded in different countries. It effectively conveys the temporal nature of the data and highlights differences in responses.</w:t>
       </w:r>
     </w:p>
     <w:p>
@@ -2275,7 +3323,7 @@
       <w:r>
         <w:br/>
       </w:r>
-      <w:bookmarkStart w:id="12" w:name="_Toc187767823"/>
+      <w:bookmarkStart w:id="12" w:name="_Toc187834349"/>
       <w:r>
         <w:t>3.4 Visualization 3: Vaccination vs. Deaths Scatterplot</w:t>
       </w:r>
@@ -2305,7 +3353,7 @@
           <w:b/>
           <w:bCs/>
         </w:rPr>
-        <w:t>Design Choices:</w:t>
+        <w:t>Design Choices</w:t>
       </w:r>
     </w:p>
     <w:p>
@@ -2361,9 +3409,10 @@
         <w:pStyle w:val="berschrift10"/>
       </w:pPr>
       <w:r>
+        <w:lastRenderedPageBreak/>
         <w:br/>
       </w:r>
-      <w:bookmarkStart w:id="13" w:name="_Toc187767824"/>
+      <w:bookmarkStart w:id="13" w:name="_Toc187834350"/>
       <w:r>
         <w:t>4. Discussion</w:t>
       </w:r>
@@ -2373,7 +3422,7 @@
       <w:pPr>
         <w:pStyle w:val="berschrift20"/>
       </w:pPr>
-      <w:bookmarkStart w:id="14" w:name="_Toc187767825"/>
+      <w:bookmarkStart w:id="14" w:name="_Toc187834351"/>
       <w:r>
         <w:t>4.1 Comparison with Baseline Visualization</w:t>
       </w:r>
@@ -2386,211 +3435,198 @@
     </w:p>
     <w:p>
       <w:r>
+        <w:t>The normalized bar chart offers a fair comparison by accounting for population differences.</w:t>
+      </w:r>
+    </w:p>
+    <w:p>
+      <w:r>
+        <w:t>The time-series chart illustrates the progression of cases over time, adding a dynamic narrative element.</w:t>
+      </w:r>
+    </w:p>
+    <w:p>
+      <w:r>
+        <w:t>The scatterplot uncovers relationships between vaccination rates and deaths, providing a deeper understanding of the factors influencing pandemic outcomes.</w:t>
+      </w:r>
+    </w:p>
+    <w:p>
+      <w:r>
+        <w:t>These improvements demonstrate the power of thoughtful design in transforming data into actionable insights.</w:t>
+      </w:r>
+    </w:p>
+    <w:p>
+      <w:pPr>
+        <w:pStyle w:val="berschrift20"/>
+      </w:pPr>
+      <w:r>
+        <w:br/>
+      </w:r>
+      <w:bookmarkStart w:id="15" w:name="_Toc187834352"/>
+      <w:r>
+        <w:t>4.2 Comparison of Alternative Visualizations</w:t>
+      </w:r>
+      <w:bookmarkEnd w:id="15"/>
+    </w:p>
+    <w:p>
+      <w:r>
+        <w:t>Each alternative visualization serves a different purpose:</w:t>
+      </w:r>
+    </w:p>
+    <w:p>
+      <w:r>
+        <w:t>The normalized bar chart excels in simplicity and clarity, making it suitable for audiences seeking an overview.</w:t>
+      </w:r>
+    </w:p>
+    <w:p>
+      <w:r>
+        <w:t>The time-series chart is ideal for narrative-driven insights, providing a dynamic view of the pandemic’s progression.</w:t>
+      </w:r>
+    </w:p>
+    <w:p>
+      <w:r>
+        <w:t>The scatterplot is effective for exploring relationships, offering depth and context for analytical audiences.</w:t>
+      </w:r>
+    </w:p>
+    <w:p>
+      <w:pPr>
+        <w:pStyle w:val="berschrift20"/>
+      </w:pPr>
+      <w:r>
+        <w:br/>
+      </w:r>
+      <w:bookmarkStart w:id="16" w:name="_Toc187834353"/>
+      <w:r>
+        <w:t>4.3 Application of Literature</w:t>
+      </w:r>
+      <w:bookmarkEnd w:id="16"/>
+    </w:p>
+    <w:p>
+      <w:r>
+        <w:t>By applying principles from Tufte (2001), Few (2012), Evergreen (2016), and Knaflic (2015), the alternative visualizations prioritize simplicity, focus, and storytelling. The use of annotations and appropriate color schemes enhances the audience’s understanding, while interactivity and accessibility considerations further improve engagement.</w:t>
+      </w:r>
+    </w:p>
+    <w:p>
+      <w:pPr>
+        <w:pStyle w:val="berschrift10"/>
+      </w:pPr>
+      <w:bookmarkStart w:id="17" w:name="_Toc187834354"/>
+      <w:r>
         <w:lastRenderedPageBreak/>
-        <w:t>The normalized bar chart offers a fair comparison by accounting for population differences.</w:t>
-      </w:r>
-    </w:p>
-    <w:p>
-      <w:r>
-        <w:t>The time-series chart illustrates the progression of cases over time, adding a dynamic narrative element.</w:t>
-      </w:r>
-    </w:p>
-    <w:p>
-      <w:r>
-        <w:t>The scatterplot uncovers relationships between vaccination rates and deaths, providing a deeper understanding of the factors influencing pandemic outcomes.</w:t>
-      </w:r>
-    </w:p>
-    <w:p>
-      <w:r>
-        <w:t>These improvements demonstrate the power of thoughtful design in transforming data into actionable insights.</w:t>
-      </w:r>
+        <w:t>5. Conclusion and Outlook</w:t>
+      </w:r>
+      <w:bookmarkEnd w:id="17"/>
     </w:p>
     <w:p>
       <w:pPr>
         <w:pStyle w:val="berschrift20"/>
       </w:pPr>
-      <w:r>
-        <w:br/>
-      </w:r>
-      <w:bookmarkStart w:id="15" w:name="_Toc187767826"/>
-      <w:r>
-        <w:t>4.2 Comparison of Alternative Visualizations</w:t>
-      </w:r>
-      <w:bookmarkEnd w:id="15"/>
-    </w:p>
-    <w:p>
-      <w:r>
-        <w:t>Each alternative visualization serves a different purpose:</w:t>
-      </w:r>
-    </w:p>
-    <w:p>
-      <w:r>
-        <w:t>The normalized bar chart excels in simplicity and clarity, making it suitable for audiences seeking an overview.</w:t>
-      </w:r>
-    </w:p>
-    <w:p>
-      <w:r>
-        <w:t>The time-series chart is ideal for narrative-driven insights, providing a dynamic view of the pandemic’s progression.</w:t>
-      </w:r>
-    </w:p>
-    <w:p>
-      <w:r>
-        <w:t>The scatterplot is effective for exploring relationships, offering depth and context for analytical audiences.</w:t>
+      <w:bookmarkStart w:id="18" w:name="_Toc187834355"/>
+      <w:r>
+        <w:t>5.1 Summary</w:t>
+      </w:r>
+      <w:bookmarkEnd w:id="18"/>
+    </w:p>
+    <w:p>
+      <w:r>
+        <w:t>This study demonstrates that thoughtful design choices can transform suboptimal visualizations into compelling narratives. By normalizing data, focusing on key insights, and leveraging storytelling techniques, the improved visualizations provide clarity and engagement. These examples underscore the importance of aligning visualization design with communication goals.</w:t>
       </w:r>
     </w:p>
     <w:p>
       <w:pPr>
         <w:pStyle w:val="berschrift20"/>
       </w:pPr>
-      <w:r>
-        <w:br/>
-      </w:r>
-      <w:bookmarkStart w:id="16" w:name="_Toc187767827"/>
-      <w:r>
-        <w:t>4.3 Application of Literature</w:t>
-      </w:r>
-      <w:bookmarkEnd w:id="16"/>
-    </w:p>
-    <w:p>
-      <w:r>
-        <w:t xml:space="preserve">By applying principles from Tufte (2001), Few (2012), Evergreen (2016), and </w:t>
-      </w:r>
-      <w:proofErr w:type="spellStart"/>
-      <w:r>
-        <w:t>Knaflic</w:t>
-      </w:r>
-      <w:proofErr w:type="spellEnd"/>
-      <w:r>
-        <w:t xml:space="preserve"> (2015), the alternative visualizations prioritize simplicity, focus, and storytelling. The use of annotations and appropriate color schemes enhances the audience’s understanding, while interactivity and accessibility considerations further improve engagement.</w:t>
-      </w:r>
-    </w:p>
+      <w:bookmarkStart w:id="19" w:name="_Toc187834356"/>
+      <w:r>
+        <w:t>5.2 Future Work</w:t>
+      </w:r>
+      <w:bookmarkEnd w:id="19"/>
+    </w:p>
+    <w:p>
+      <w:r>
+        <w:t>Future research could explore interactive visualizations and the use of advanced tools like Tableau or D3.js to further enhance storytelling. Additionally, incorporating user feedback into the design process could improve visualization effectiveness. The integration of AI-driven visualization tools may also offer new opportunities for automating and optimizing design choices.</w:t>
+      </w:r>
+    </w:p>
+    <w:p/>
     <w:p>
       <w:pPr>
         <w:pStyle w:val="berschrift10"/>
       </w:pPr>
-      <w:bookmarkStart w:id="17" w:name="_Toc187767828"/>
-      <w:r>
-        <w:t>5. Conclusion and Outlook</w:t>
-      </w:r>
-      <w:bookmarkEnd w:id="17"/>
-    </w:p>
-    <w:p>
-      <w:pPr>
-        <w:pStyle w:val="berschrift20"/>
-      </w:pPr>
-      <w:bookmarkStart w:id="18" w:name="_Toc187767829"/>
-      <w:r>
-        <w:t>5.1 Summary</w:t>
-      </w:r>
-      <w:bookmarkEnd w:id="18"/>
-    </w:p>
-    <w:p>
-      <w:r>
-        <w:t>This study demonstrates that thoughtful design choices can transform suboptimal visualizations into compelling narratives. By normalizing data, focusing on key insights, and leveraging storytelling techniques, the improved visualizations provide clarity and engagement. These examples underscore the importance of aligning visualization design with communication goals.</w:t>
-      </w:r>
-    </w:p>
-    <w:p>
-      <w:pPr>
-        <w:pStyle w:val="berschrift20"/>
-      </w:pPr>
-      <w:bookmarkStart w:id="19" w:name="_Toc187767830"/>
+      <w:bookmarkStart w:id="20" w:name="_Toc187834357"/>
+      <w:r>
+        <w:t>6. References</w:t>
+      </w:r>
+      <w:bookmarkEnd w:id="20"/>
+    </w:p>
+    <w:p>
+      <w:r>
+        <w:t>Cairo, A. (2016). The Truthful Art: Data, Charts, and Maps for Communication. New Riders.</w:t>
+      </w:r>
+    </w:p>
+    <w:p>
+      <w:r>
+        <w:t>Evergreen, S. D. H. (2016). Effective Data Visualization: The Right Chart for the Right Data. SAGE Publications.</w:t>
+      </w:r>
+    </w:p>
+    <w:p>
+      <w:r>
+        <w:t>Few, S. (2012). Show Me the Numbers: Designing Tables and Graphs to Enlighten. Analytics Press.</w:t>
+      </w:r>
+    </w:p>
+    <w:p>
+      <w:r>
+        <w:t>Healy, K. (2018). Data Visualization: A Practical Introduction. Princeton University Press.</w:t>
+      </w:r>
+    </w:p>
+    <w:p>
+      <w:r>
+        <w:t>Knaflic, C. N. (2015). Storytelling with Data: A Data Visualization Guide for Business Professionals. Wiley.</w:t>
+      </w:r>
+    </w:p>
+    <w:p>
+      <w:r>
+        <w:t>Tufte, E. R. (2001). The Visual Display of Quantitative Information. Graphics Press.</w:t>
+      </w:r>
+    </w:p>
+    <w:p>
+      <w:r>
+        <w:t>Our World in Data. (n.d.). COVID-19 Data Repository. Retrieved from https://github.com/owid/covid-19-data</w:t>
+      </w:r>
+    </w:p>
+    <w:p>
+      <w:pPr>
+        <w:pStyle w:val="berschrift10"/>
+      </w:pPr>
+      <w:bookmarkStart w:id="21" w:name="_Toc187834358"/>
+      <w:r>
+        <w:t>7. Appendix</w:t>
+      </w:r>
+      <w:bookmarkEnd w:id="21"/>
+    </w:p>
+    <w:p>
+      <w:r>
+        <w:t>Figure List</w:t>
+      </w:r>
+    </w:p>
+    <w:p>
+      <w:r>
+        <w:t>Figure 1: Normalized Bar Chart of Cases per Million.</w:t>
+      </w:r>
+    </w:p>
+    <w:p>
       <w:r>
         <w:lastRenderedPageBreak/>
-        <w:t>5.2 Future Work</w:t>
-      </w:r>
-      <w:bookmarkEnd w:id="19"/>
-    </w:p>
-    <w:p>
-      <w:r>
-        <w:t>Future research could explore interactive visualizations and the use of advanced tools like Tableau or D3.js to further enhance storytelling. Additionally, incorporating user feedback into the design process could improve visualization effectiveness. The integration of AI-driven visualization tools may also offer new opportunities for automating and optimizing design choices.</w:t>
-      </w:r>
-    </w:p>
-    <w:p/>
+        <w:t>Figure 2: Time-Series Line Chart of Case Progression.</w:t>
+      </w:r>
+    </w:p>
+    <w:p>
+      <w:r>
+        <w:t>Figure 3: Scatterplot of Vaccination Rates vs. Deaths per Million.</w:t>
+      </w:r>
+    </w:p>
     <w:p>
       <w:pPr>
         <w:pStyle w:val="berschrift10"/>
       </w:pPr>
-      <w:bookmarkStart w:id="20" w:name="_Toc187767831"/>
-      <w:r>
-        <w:t>6. References</w:t>
-      </w:r>
-      <w:bookmarkEnd w:id="20"/>
-    </w:p>
-    <w:p>
-      <w:r>
-        <w:t>Cairo, A. (2016). The Truthful Art: Data, Charts, and Maps for Communication. New Riders.</w:t>
-      </w:r>
-    </w:p>
-    <w:p>
-      <w:r>
-        <w:t>Evergreen, S. D. H. (2016). Effective Data Visualization: The Right Chart for the Right Data. SAGE Publications.</w:t>
-      </w:r>
-    </w:p>
-    <w:p>
-      <w:r>
-        <w:t>Few, S. (2012). Show Me the Numbers: Designing Tables and Graphs to Enlighten. Analytics Press.</w:t>
-      </w:r>
-    </w:p>
-    <w:p>
-      <w:r>
-        <w:t>Healy, K. (2018). Data Visualization: A Practical Introduction. Princeton University Press.</w:t>
-      </w:r>
-    </w:p>
-    <w:p>
-      <w:proofErr w:type="spellStart"/>
-      <w:r>
-        <w:t>Knaflic</w:t>
-      </w:r>
-      <w:proofErr w:type="spellEnd"/>
-      <w:r>
-        <w:t>, C. N. (2015). Storytelling with Data: A Data Visualization Guide for Business Professionals. Wiley.</w:t>
-      </w:r>
-    </w:p>
-    <w:p>
-      <w:r>
-        <w:t>Tufte, E. R. (2001). The Visual Display of Quantitative Information. Graphics Press.</w:t>
-      </w:r>
-    </w:p>
-    <w:p>
-      <w:r>
-        <w:t>Our World in Data. (n.d.). COVID-19 Data Repository. Retrieved from https://github.com/owid/covid-19-data</w:t>
-      </w:r>
-    </w:p>
-    <w:p>
-      <w:pPr>
-        <w:pStyle w:val="berschrift10"/>
-      </w:pPr>
-      <w:bookmarkStart w:id="21" w:name="_Toc187767832"/>
-      <w:r>
-        <w:t>7. Appendix</w:t>
-      </w:r>
-      <w:bookmarkEnd w:id="21"/>
-    </w:p>
-    <w:p>
-      <w:r>
-        <w:t>Figure List</w:t>
-      </w:r>
-    </w:p>
-    <w:p>
-      <w:r>
-        <w:t>Figure 1: Normalized Bar Chart of Cases per Million.</w:t>
-      </w:r>
-    </w:p>
-    <w:p>
-      <w:r>
-        <w:t>Figure 2: Time-Series Line Chart of Case Progression.</w:t>
-      </w:r>
-    </w:p>
-    <w:p>
-      <w:r>
-        <w:t>Figure 3: Scatterplot of Vaccination Rates vs. Deaths per Million.</w:t>
-      </w:r>
-    </w:p>
-    <w:p>
-      <w:pPr>
-        <w:pStyle w:val="berschrift10"/>
-      </w:pPr>
-      <w:bookmarkStart w:id="22" w:name="_Toc187767833"/>
+      <w:bookmarkStart w:id="22" w:name="_Toc187834359"/>
       <w:r>
         <w:t>8. Notes</w:t>
       </w:r>
@@ -2614,9 +3650,10 @@
       </w:r>
     </w:p>
     <w:sectPr>
-      <w:footerReference w:type="default" r:id="rId8"/>
+      <w:footerReference w:type="default" r:id="rId11"/>
       <w:pgSz w:w="11906" w:h="16838"/>
       <w:pgMar w:top="1417" w:right="1417" w:bottom="1134" w:left="1417" w:header="708" w:footer="708" w:gutter="0"/>
+      <w:pgNumType w:start="0"/>
       <w:cols w:space="708"/>
       <w:titlePg/>
       <w:docGrid w:linePitch="360"/>
@@ -6261,7 +7298,6 @@
   <w:style w:type="character" w:default="1" w:styleId="Absatz-Standardschriftart">
     <w:name w:val="Default Paragraph Font"/>
     <w:uiPriority w:val="1"/>
-    <w:semiHidden/>
     <w:unhideWhenUsed/>
   </w:style>
   <w:style w:type="table" w:default="1" w:styleId="NormaleTabelle">

</xml_diff>